<commit_message>
some updates mon 22
</commit_message>
<xml_diff>
--- a/Project_info/Project3_report.docx
+++ b/Project_info/Project3_report.docx
@@ -395,7 +395,7 @@
         </w:rPr>
         <w:fldChar w:fldCharType="separate"/>
       </w:r>
-      <w:hyperlink w:anchor="_Toc64648707" w:history="1">
+      <w:hyperlink w:anchor="_Toc64737519" w:history="1">
         <w:r>
           <w:rPr>
             <w:rStyle w:val="Hyperlink"/>
@@ -422,7 +422,7 @@
             <w:noProof/>
             <w:webHidden/>
           </w:rPr>
-          <w:instrText xml:space="preserve"> PAGEREF _Toc64648707 \h </w:instrText>
+          <w:instrText xml:space="preserve"> PAGEREF _Toc64737519 \h </w:instrText>
         </w:r>
         <w:r>
           <w:rPr>
@@ -470,7 +470,7 @@
           <w:lang w:val="en-AU" w:eastAsia="en-GB"/>
         </w:rPr>
       </w:pPr>
-      <w:hyperlink w:anchor="_Toc64648708" w:history="1">
+      <w:hyperlink w:anchor="_Toc64737520" w:history="1">
         <w:r>
           <w:rPr>
             <w:rStyle w:val="Hyperlink"/>
@@ -497,7 +497,7 @@
             <w:noProof/>
             <w:webHidden/>
           </w:rPr>
-          <w:instrText xml:space="preserve"> PAGEREF _Toc64648708 \h </w:instrText>
+          <w:instrText xml:space="preserve"> PAGEREF _Toc64737520 \h </w:instrText>
         </w:r>
         <w:r>
           <w:rPr>
@@ -545,7 +545,7 @@
           <w:lang w:val="en-AU" w:eastAsia="en-GB"/>
         </w:rPr>
       </w:pPr>
-      <w:hyperlink w:anchor="_Toc64648709" w:history="1">
+      <w:hyperlink w:anchor="_Toc64737521" w:history="1">
         <w:r>
           <w:rPr>
             <w:rStyle w:val="Hyperlink"/>
@@ -572,7 +572,7 @@
             <w:noProof/>
             <w:webHidden/>
           </w:rPr>
-          <w:instrText xml:space="preserve"> PAGEREF _Toc64648709 \h </w:instrText>
+          <w:instrText xml:space="preserve"> PAGEREF _Toc64737521 \h </w:instrText>
         </w:r>
         <w:r>
           <w:rPr>
@@ -620,7 +620,7 @@
           <w:lang w:val="en-AU" w:eastAsia="en-GB"/>
         </w:rPr>
       </w:pPr>
-      <w:hyperlink w:anchor="_Toc64648710" w:history="1">
+      <w:hyperlink w:anchor="_Toc64737522" w:history="1">
         <w:r>
           <w:rPr>
             <w:rStyle w:val="Hyperlink"/>
@@ -647,7 +647,7 @@
             <w:noProof/>
             <w:webHidden/>
           </w:rPr>
-          <w:instrText xml:space="preserve"> PAGEREF _Toc64648710 \h </w:instrText>
+          <w:instrText xml:space="preserve"> PAGEREF _Toc64737522 \h </w:instrText>
         </w:r>
         <w:r>
           <w:rPr>
@@ -695,7 +695,7 @@
           <w:lang w:val="en-AU" w:eastAsia="en-GB"/>
         </w:rPr>
       </w:pPr>
-      <w:hyperlink w:anchor="_Toc64648711" w:history="1">
+      <w:hyperlink w:anchor="_Toc64737523" w:history="1">
         <w:r>
           <w:rPr>
             <w:rStyle w:val="Hyperlink"/>
@@ -722,7 +722,7 @@
             <w:noProof/>
             <w:webHidden/>
           </w:rPr>
-          <w:instrText xml:space="preserve"> PAGEREF _Toc64648711 \h </w:instrText>
+          <w:instrText xml:space="preserve"> PAGEREF _Toc64737523 \h </w:instrText>
         </w:r>
         <w:r>
           <w:rPr>
@@ -770,7 +770,7 @@
           <w:lang w:val="en-AU" w:eastAsia="en-GB"/>
         </w:rPr>
       </w:pPr>
-      <w:hyperlink w:anchor="_Toc64648712" w:history="1">
+      <w:hyperlink w:anchor="_Toc64737524" w:history="1">
         <w:r>
           <w:rPr>
             <w:rStyle w:val="Hyperlink"/>
@@ -797,7 +797,7 @@
             <w:noProof/>
             <w:webHidden/>
           </w:rPr>
-          <w:instrText xml:space="preserve"> PAGEREF _Toc64648712 \h </w:instrText>
+          <w:instrText xml:space="preserve"> PAGEREF _Toc64737524 \h </w:instrText>
         </w:r>
         <w:r>
           <w:rPr>
@@ -845,7 +845,7 @@
           <w:lang w:val="en-AU" w:eastAsia="en-GB"/>
         </w:rPr>
       </w:pPr>
-      <w:hyperlink w:anchor="_Toc64648713" w:history="1">
+      <w:hyperlink w:anchor="_Toc64737525" w:history="1">
         <w:r>
           <w:rPr>
             <w:rStyle w:val="Hyperlink"/>
@@ -872,7 +872,7 @@
             <w:noProof/>
             <w:webHidden/>
           </w:rPr>
-          <w:instrText xml:space="preserve"> PAGEREF _Toc64648713 \h </w:instrText>
+          <w:instrText xml:space="preserve"> PAGEREF _Toc64737525 \h </w:instrText>
         </w:r>
         <w:r>
           <w:rPr>
@@ -920,7 +920,7 @@
           <w:lang w:val="en-AU" w:eastAsia="en-GB"/>
         </w:rPr>
       </w:pPr>
-      <w:hyperlink w:anchor="_Toc64648714" w:history="1">
+      <w:hyperlink w:anchor="_Toc64737526" w:history="1">
         <w:r>
           <w:rPr>
             <w:rStyle w:val="Hyperlink"/>
@@ -947,7 +947,7 @@
             <w:noProof/>
             <w:webHidden/>
           </w:rPr>
-          <w:instrText xml:space="preserve"> PAGEREF _Toc64648714 \h </w:instrText>
+          <w:instrText xml:space="preserve"> PAGEREF _Toc64737526 \h </w:instrText>
         </w:r>
         <w:r>
           <w:rPr>
@@ -995,7 +995,7 @@
           <w:lang w:val="en-AU" w:eastAsia="en-GB"/>
         </w:rPr>
       </w:pPr>
-      <w:hyperlink w:anchor="_Toc64648715" w:history="1">
+      <w:hyperlink w:anchor="_Toc64737527" w:history="1">
         <w:r>
           <w:rPr>
             <w:rStyle w:val="Hyperlink"/>
@@ -1022,7 +1022,7 @@
             <w:noProof/>
             <w:webHidden/>
           </w:rPr>
-          <w:instrText xml:space="preserve"> PAGEREF _Toc64648715 \h </w:instrText>
+          <w:instrText xml:space="preserve"> PAGEREF _Toc64737527 \h </w:instrText>
         </w:r>
         <w:r>
           <w:rPr>
@@ -1070,7 +1070,7 @@
           <w:lang w:val="en-AU" w:eastAsia="en-GB"/>
         </w:rPr>
       </w:pPr>
-      <w:hyperlink w:anchor="_Toc64648716" w:history="1">
+      <w:hyperlink w:anchor="_Toc64737528" w:history="1">
         <w:r>
           <w:rPr>
             <w:rStyle w:val="Hyperlink"/>
@@ -1097,7 +1097,7 @@
             <w:noProof/>
             <w:webHidden/>
           </w:rPr>
-          <w:instrText xml:space="preserve"> PAGEREF _Toc64648716 \h </w:instrText>
+          <w:instrText xml:space="preserve"> PAGEREF _Toc64737528 \h </w:instrText>
         </w:r>
         <w:r>
           <w:rPr>
@@ -1145,7 +1145,7 @@
           <w:lang w:val="en-AU" w:eastAsia="en-GB"/>
         </w:rPr>
       </w:pPr>
-      <w:hyperlink w:anchor="_Toc64648717" w:history="1">
+      <w:hyperlink w:anchor="_Toc64737529" w:history="1">
         <w:r>
           <w:rPr>
             <w:rStyle w:val="Hyperlink"/>
@@ -1172,7 +1172,7 @@
             <w:noProof/>
             <w:webHidden/>
           </w:rPr>
-          <w:instrText xml:space="preserve"> PAGEREF _Toc64648717 \h </w:instrText>
+          <w:instrText xml:space="preserve"> PAGEREF _Toc64737529 \h </w:instrText>
         </w:r>
         <w:r>
           <w:rPr>
@@ -1220,7 +1220,7 @@
           <w:lang w:val="en-AU" w:eastAsia="en-GB"/>
         </w:rPr>
       </w:pPr>
-      <w:hyperlink w:anchor="_Toc64648718" w:history="1">
+      <w:hyperlink w:anchor="_Toc64737530" w:history="1">
         <w:r>
           <w:rPr>
             <w:rStyle w:val="Hyperlink"/>
@@ -1247,7 +1247,7 @@
             <w:noProof/>
             <w:webHidden/>
           </w:rPr>
-          <w:instrText xml:space="preserve"> PAGEREF _Toc64648718 \h </w:instrText>
+          <w:instrText xml:space="preserve"> PAGEREF _Toc64737530 \h </w:instrText>
         </w:r>
         <w:r>
           <w:rPr>
@@ -1295,7 +1295,7 @@
           <w:lang w:val="en-AU" w:eastAsia="en-GB"/>
         </w:rPr>
       </w:pPr>
-      <w:hyperlink w:anchor="_Toc64648719" w:history="1">
+      <w:hyperlink w:anchor="_Toc64737531" w:history="1">
         <w:r>
           <w:rPr>
             <w:rStyle w:val="Hyperlink"/>
@@ -1322,7 +1322,7 @@
             <w:noProof/>
             <w:webHidden/>
           </w:rPr>
-          <w:instrText xml:space="preserve"> PAGEREF _Toc64648719 \h </w:instrText>
+          <w:instrText xml:space="preserve"> PAGEREF _Toc64737531 \h </w:instrText>
         </w:r>
         <w:r>
           <w:rPr>
@@ -1370,13 +1370,27 @@
           <w:lang w:val="en-AU" w:eastAsia="en-GB"/>
         </w:rPr>
       </w:pPr>
-      <w:hyperlink w:anchor="_Toc64648720" w:history="1">
+      <w:hyperlink w:anchor="_Toc64737532" w:history="1">
         <w:r>
           <w:rPr>
             <w:rStyle w:val="Hyperlink"/>
             <w:noProof/>
           </w:rPr>
-          <w:t>Summery table prediction outcomes – Initial predications</w:t>
+          <w:t xml:space="preserve">Summery table </w:t>
+        </w:r>
+        <w:r>
+          <w:rPr>
+            <w:rStyle w:val="Hyperlink"/>
+            <w:noProof/>
+          </w:rPr>
+          <w:t>p</w:t>
+        </w:r>
+        <w:r>
+          <w:rPr>
+            <w:rStyle w:val="Hyperlink"/>
+            <w:noProof/>
+          </w:rPr>
+          <w:t>rediction outcomes – Initial predications</w:t>
         </w:r>
         <w:r>
           <w:rPr>
@@ -1397,7 +1411,7 @@
             <w:noProof/>
             <w:webHidden/>
           </w:rPr>
-          <w:instrText xml:space="preserve"> PAGEREF _Toc64648720 \h </w:instrText>
+          <w:instrText xml:space="preserve"> PAGEREF _Toc64737532 \h </w:instrText>
         </w:r>
         <w:r>
           <w:rPr>
@@ -1445,7 +1459,7 @@
           <w:lang w:val="en-AU" w:eastAsia="en-GB"/>
         </w:rPr>
       </w:pPr>
-      <w:hyperlink w:anchor="_Toc64648721" w:history="1">
+      <w:hyperlink w:anchor="_Toc64737533" w:history="1">
         <w:r>
           <w:rPr>
             <w:rStyle w:val="Hyperlink"/>
@@ -1472,7 +1486,7 @@
             <w:noProof/>
             <w:webHidden/>
           </w:rPr>
-          <w:instrText xml:space="preserve"> PAGEREF _Toc64648721 \h </w:instrText>
+          <w:instrText xml:space="preserve"> PAGEREF _Toc64737533 \h </w:instrText>
         </w:r>
         <w:r>
           <w:rPr>
@@ -1520,7 +1534,7 @@
           <w:lang w:val="en-AU" w:eastAsia="en-GB"/>
         </w:rPr>
       </w:pPr>
-      <w:hyperlink w:anchor="_Toc64648722" w:history="1">
+      <w:hyperlink w:anchor="_Toc64737534" w:history="1">
         <w:r>
           <w:rPr>
             <w:rStyle w:val="Hyperlink"/>
@@ -1547,7 +1561,7 @@
             <w:noProof/>
             <w:webHidden/>
           </w:rPr>
-          <w:instrText xml:space="preserve"> PAGEREF _Toc64648722 \h </w:instrText>
+          <w:instrText xml:space="preserve"> PAGEREF _Toc64737534 \h </w:instrText>
         </w:r>
         <w:r>
           <w:rPr>
@@ -1595,7 +1609,7 @@
           <w:lang w:val="en-AU" w:eastAsia="en-GB"/>
         </w:rPr>
       </w:pPr>
-      <w:hyperlink w:anchor="_Toc64648723" w:history="1">
+      <w:hyperlink w:anchor="_Toc64737535" w:history="1">
         <w:r>
           <w:rPr>
             <w:rStyle w:val="Hyperlink"/>
@@ -1622,7 +1636,7 @@
             <w:noProof/>
             <w:webHidden/>
           </w:rPr>
-          <w:instrText xml:space="preserve"> PAGEREF _Toc64648723 \h </w:instrText>
+          <w:instrText xml:space="preserve"> PAGEREF _Toc64737535 \h </w:instrText>
         </w:r>
         <w:r>
           <w:rPr>
@@ -1670,7 +1684,7 @@
           <w:lang w:val="en-AU" w:eastAsia="en-GB"/>
         </w:rPr>
       </w:pPr>
-      <w:hyperlink w:anchor="_Toc64648724" w:history="1">
+      <w:hyperlink w:anchor="_Toc64737536" w:history="1">
         <w:r>
           <w:rPr>
             <w:rStyle w:val="Hyperlink"/>
@@ -1697,7 +1711,7 @@
             <w:noProof/>
             <w:webHidden/>
           </w:rPr>
-          <w:instrText xml:space="preserve"> PAGEREF _Toc64648724 \h </w:instrText>
+          <w:instrText xml:space="preserve"> PAGEREF _Toc64737536 \h </w:instrText>
         </w:r>
         <w:r>
           <w:rPr>
@@ -1745,7 +1759,7 @@
           <w:lang w:val="en-AU" w:eastAsia="en-GB"/>
         </w:rPr>
       </w:pPr>
-      <w:hyperlink w:anchor="_Toc64648725" w:history="1">
+      <w:hyperlink w:anchor="_Toc64737537" w:history="1">
         <w:r>
           <w:rPr>
             <w:rStyle w:val="Hyperlink"/>
@@ -1772,7 +1786,7 @@
             <w:noProof/>
             <w:webHidden/>
           </w:rPr>
-          <w:instrText xml:space="preserve"> PAGEREF _Toc64648725 \h </w:instrText>
+          <w:instrText xml:space="preserve"> PAGEREF _Toc64737537 \h </w:instrText>
         </w:r>
         <w:r>
           <w:rPr>
@@ -1820,7 +1834,7 @@
           <w:lang w:val="en-AU" w:eastAsia="en-GB"/>
         </w:rPr>
       </w:pPr>
-      <w:hyperlink w:anchor="_Toc64648726" w:history="1">
+      <w:hyperlink w:anchor="_Toc64737538" w:history="1">
         <w:r>
           <w:rPr>
             <w:rStyle w:val="Hyperlink"/>
@@ -1847,7 +1861,7 @@
             <w:noProof/>
             <w:webHidden/>
           </w:rPr>
-          <w:instrText xml:space="preserve"> PAGEREF _Toc64648726 \h </w:instrText>
+          <w:instrText xml:space="preserve"> PAGEREF _Toc64737538 \h </w:instrText>
         </w:r>
         <w:r>
           <w:rPr>
@@ -1895,7 +1909,7 @@
           <w:lang w:val="en-AU" w:eastAsia="en-GB"/>
         </w:rPr>
       </w:pPr>
-      <w:hyperlink w:anchor="_Toc64648727" w:history="1">
+      <w:hyperlink w:anchor="_Toc64737539" w:history="1">
         <w:r>
           <w:rPr>
             <w:rStyle w:val="Hyperlink"/>
@@ -1922,7 +1936,7 @@
             <w:noProof/>
             <w:webHidden/>
           </w:rPr>
-          <w:instrText xml:space="preserve"> PAGEREF _Toc64648727 \h </w:instrText>
+          <w:instrText xml:space="preserve"> PAGEREF _Toc64737539 \h </w:instrText>
         </w:r>
         <w:r>
           <w:rPr>
@@ -1970,7 +1984,7 @@
           <w:lang w:val="en-AU" w:eastAsia="en-GB"/>
         </w:rPr>
       </w:pPr>
-      <w:hyperlink w:anchor="_Toc64648728" w:history="1">
+      <w:hyperlink w:anchor="_Toc64737540" w:history="1">
         <w:r>
           <w:rPr>
             <w:rStyle w:val="Hyperlink"/>
@@ -1997,7 +2011,7 @@
             <w:noProof/>
             <w:webHidden/>
           </w:rPr>
-          <w:instrText xml:space="preserve"> PAGEREF _Toc64648728 \h </w:instrText>
+          <w:instrText xml:space="preserve"> PAGEREF _Toc64737540 \h </w:instrText>
         </w:r>
         <w:r>
           <w:rPr>
@@ -2045,7 +2059,7 @@
           <w:lang w:val="en-AU" w:eastAsia="en-GB"/>
         </w:rPr>
       </w:pPr>
-      <w:hyperlink w:anchor="_Toc64648729" w:history="1">
+      <w:hyperlink w:anchor="_Toc64737541" w:history="1">
         <w:r>
           <w:rPr>
             <w:rStyle w:val="Hyperlink"/>
@@ -2072,7 +2086,7 @@
             <w:noProof/>
             <w:webHidden/>
           </w:rPr>
-          <w:instrText xml:space="preserve"> PAGEREF _Toc64648729 \h </w:instrText>
+          <w:instrText xml:space="preserve"> PAGEREF _Toc64737541 \h </w:instrText>
         </w:r>
         <w:r>
           <w:rPr>
@@ -2120,7 +2134,7 @@
           <w:lang w:val="en-AU" w:eastAsia="en-GB"/>
         </w:rPr>
       </w:pPr>
-      <w:hyperlink w:anchor="_Toc64648730" w:history="1">
+      <w:hyperlink w:anchor="_Toc64737542" w:history="1">
         <w:r>
           <w:rPr>
             <w:rStyle w:val="Hyperlink"/>
@@ -2147,7 +2161,7 @@
             <w:noProof/>
             <w:webHidden/>
           </w:rPr>
-          <w:instrText xml:space="preserve"> PAGEREF _Toc64648730 \h </w:instrText>
+          <w:instrText xml:space="preserve"> PAGEREF _Toc64737542 \h </w:instrText>
         </w:r>
         <w:r>
           <w:rPr>
@@ -2195,7 +2209,7 @@
           <w:lang w:val="en-AU" w:eastAsia="en-GB"/>
         </w:rPr>
       </w:pPr>
-      <w:hyperlink w:anchor="_Toc64648731" w:history="1">
+      <w:hyperlink w:anchor="_Toc64737543" w:history="1">
         <w:r>
           <w:rPr>
             <w:rStyle w:val="Hyperlink"/>
@@ -2222,7 +2236,7 @@
             <w:noProof/>
             <w:webHidden/>
           </w:rPr>
-          <w:instrText xml:space="preserve"> PAGEREF _Toc64648731 \h </w:instrText>
+          <w:instrText xml:space="preserve"> PAGEREF _Toc64737543 \h </w:instrText>
         </w:r>
         <w:r>
           <w:rPr>
@@ -2270,7 +2284,7 @@
           <w:lang w:val="en-AU" w:eastAsia="en-GB"/>
         </w:rPr>
       </w:pPr>
-      <w:hyperlink w:anchor="_Toc64648732" w:history="1">
+      <w:hyperlink w:anchor="_Toc64737544" w:history="1">
         <w:r>
           <w:rPr>
             <w:rStyle w:val="Hyperlink"/>
@@ -2297,7 +2311,7 @@
             <w:noProof/>
             <w:webHidden/>
           </w:rPr>
-          <w:instrText xml:space="preserve"> PAGEREF _Toc64648732 \h </w:instrText>
+          <w:instrText xml:space="preserve"> PAGEREF _Toc64737544 \h </w:instrText>
         </w:r>
         <w:r>
           <w:rPr>
@@ -2340,7 +2354,7 @@
       <w:pPr>
         <w:pStyle w:val="Heading1"/>
       </w:pPr>
-      <w:bookmarkStart w:id="0" w:name="_Toc64648707"/>
+      <w:bookmarkStart w:id="0" w:name="_Toc64737519"/>
       <w:r>
         <w:lastRenderedPageBreak/>
         <w:t>Core message</w:t>
@@ -2379,7 +2393,7 @@
       <w:pPr>
         <w:pStyle w:val="Heading1"/>
       </w:pPr>
-      <w:bookmarkStart w:id="1" w:name="_Toc64648708"/>
+      <w:bookmarkStart w:id="1" w:name="_Toc64737520"/>
       <w:r>
         <w:t>Motivation &amp; questions</w:t>
       </w:r>
@@ -2676,7 +2690,7 @@
       <w:pPr>
         <w:pStyle w:val="Heading1"/>
       </w:pPr>
-      <w:bookmarkStart w:id="2" w:name="_Toc64648709"/>
+      <w:bookmarkStart w:id="2" w:name="_Toc64737521"/>
       <w:r>
         <w:t>Data collection</w:t>
       </w:r>
@@ -2777,7 +2791,7 @@
       <w:pPr>
         <w:pStyle w:val="Heading1"/>
       </w:pPr>
-      <w:bookmarkStart w:id="3" w:name="_Toc64648710"/>
+      <w:bookmarkStart w:id="3" w:name="_Toc64737522"/>
       <w:r>
         <w:t>Machine learning</w:t>
       </w:r>
@@ -2861,7 +2875,7 @@
       <w:pPr>
         <w:pStyle w:val="Heading2"/>
       </w:pPr>
-      <w:bookmarkStart w:id="4" w:name="_Toc64648711"/>
+      <w:bookmarkStart w:id="4" w:name="_Toc64737523"/>
       <w:r>
         <w:t>Logistic Regression</w:t>
       </w:r>
@@ -2923,7 +2937,7 @@
       <w:pPr>
         <w:pStyle w:val="Heading2"/>
       </w:pPr>
-      <w:bookmarkStart w:id="5" w:name="_Toc64648712"/>
+      <w:bookmarkStart w:id="5" w:name="_Toc64737524"/>
       <w:r>
         <w:t>Random Forest</w:t>
       </w:r>
@@ -2942,7 +2956,7 @@
       <w:pPr>
         <w:pStyle w:val="Heading2"/>
       </w:pPr>
-      <w:bookmarkStart w:id="6" w:name="_Toc64648713"/>
+      <w:bookmarkStart w:id="6" w:name="_Toc64737525"/>
       <w:r>
         <w:t>Both models</w:t>
       </w:r>
@@ -3008,7 +3022,7 @@
       <w:pPr>
         <w:pStyle w:val="Heading1"/>
       </w:pPr>
-      <w:bookmarkStart w:id="7" w:name="_Toc64648714"/>
+      <w:bookmarkStart w:id="7" w:name="_Toc64737526"/>
       <w:r>
         <w:t>Category analysis</w:t>
       </w:r>
@@ -3027,7 +3041,7 @@
       <w:pPr>
         <w:pStyle w:val="Heading2"/>
       </w:pPr>
-      <w:bookmarkStart w:id="8" w:name="_Toc64648715"/>
+      <w:bookmarkStart w:id="8" w:name="_Toc64737527"/>
       <w:r>
         <w:t>Smoking</w:t>
       </w:r>
@@ -3330,7 +3344,7 @@
       <w:pPr>
         <w:pStyle w:val="Heading2"/>
       </w:pPr>
-      <w:bookmarkStart w:id="9" w:name="_Toc64648716"/>
+      <w:bookmarkStart w:id="9" w:name="_Toc64737528"/>
       <w:r>
         <w:t>Alcohol</w:t>
       </w:r>
@@ -3586,7 +3600,7 @@
       <w:pPr>
         <w:pStyle w:val="Heading2"/>
       </w:pPr>
-      <w:bookmarkStart w:id="10" w:name="_Toc64648717"/>
+      <w:bookmarkStart w:id="10" w:name="_Toc64737529"/>
       <w:r>
         <w:t>Drugs</w:t>
       </w:r>
@@ -3703,10 +3717,7 @@
     <w:p/>
     <w:p>
       <w:r>
-        <w:t>The feature importance</w:t>
-      </w:r>
-      <w:r>
-        <w:t xml:space="preserve"> is almost identical for all 3 drug types. I will use these predictions without running all the drug types. </w:t>
+        <w:t xml:space="preserve">The feature importance is almost identical for all 3 drug types. I will use these predictions without running all the drug types. </w:t>
       </w:r>
     </w:p>
     <w:p/>
@@ -4146,7 +4157,7 @@
       <w:pPr>
         <w:pStyle w:val="Heading2"/>
       </w:pPr>
-      <w:bookmarkStart w:id="11" w:name="_Toc64648718"/>
+      <w:bookmarkStart w:id="11" w:name="_Toc64737530"/>
       <w:r>
         <w:t>Mental health</w:t>
       </w:r>
@@ -4402,7 +4413,7 @@
       <w:pPr>
         <w:pStyle w:val="Heading2"/>
       </w:pPr>
-      <w:bookmarkStart w:id="12" w:name="_Toc64648719"/>
+      <w:bookmarkStart w:id="12" w:name="_Toc64737531"/>
       <w:r>
         <w:t>Categories</w:t>
       </w:r>
@@ -4566,7 +4577,7 @@
         <w:pStyle w:val="Heading2"/>
         <w:jc w:val="center"/>
       </w:pPr>
-      <w:bookmarkStart w:id="13" w:name="_Toc64648720"/>
+      <w:bookmarkStart w:id="13" w:name="_Toc64737532"/>
       <w:r>
         <w:lastRenderedPageBreak/>
         <w:t>Su</w:t>
@@ -4589,18 +4600,18 @@
           <w:noProof/>
         </w:rPr>
         <w:drawing>
-          <wp:anchor distT="0" distB="0" distL="114300" distR="114300" simplePos="0" relativeHeight="251662336" behindDoc="0" locked="0" layoutInCell="1" allowOverlap="1" wp14:anchorId="48EA7687" wp14:editId="07B15829">
+          <wp:anchor distT="0" distB="0" distL="114300" distR="114300" simplePos="0" relativeHeight="251664384" behindDoc="0" locked="0" layoutInCell="1" allowOverlap="1" wp14:anchorId="3C85E8E7" wp14:editId="781B3AA0">
             <wp:simplePos x="0" y="0"/>
             <wp:positionH relativeFrom="column">
-              <wp:posOffset>-558800</wp:posOffset>
+              <wp:posOffset>-325755</wp:posOffset>
             </wp:positionH>
             <wp:positionV relativeFrom="paragraph">
-              <wp:posOffset>206375</wp:posOffset>
+              <wp:posOffset>201930</wp:posOffset>
             </wp:positionV>
-            <wp:extent cx="6739890" cy="6492240"/>
-            <wp:effectExtent l="0" t="0" r="3810" b="0"/>
+            <wp:extent cx="6339205" cy="6106160"/>
+            <wp:effectExtent l="0" t="0" r="0" b="2540"/>
             <wp:wrapSquare wrapText="bothSides"/>
-            <wp:docPr id="42" name="Picture 42" descr="Table&#10;&#10;Description automatically generated"/>
+            <wp:docPr id="5" name="Picture 5" descr="Table&#10;&#10;Description automatically generated"/>
             <wp:cNvGraphicFramePr>
               <a:graphicFrameLocks xmlns:a="http://schemas.openxmlformats.org/drawingml/2006/main" noChangeAspect="1"/>
             </wp:cNvGraphicFramePr>
@@ -4608,7 +4619,7 @@
               <a:graphicData uri="http://schemas.openxmlformats.org/drawingml/2006/picture">
                 <pic:pic xmlns:pic="http://schemas.openxmlformats.org/drawingml/2006/picture">
                   <pic:nvPicPr>
-                    <pic:cNvPr id="42" name="Picture 42" descr="Table&#10;&#10;Description automatically generated"/>
+                    <pic:cNvPr id="5" name="Picture 5" descr="Table&#10;&#10;Description automatically generated"/>
                     <pic:cNvPicPr/>
                   </pic:nvPicPr>
                   <pic:blipFill>
@@ -4626,7 +4637,7 @@
                   <pic:spPr>
                     <a:xfrm>
                       <a:off x="0" y="0"/>
-                      <a:ext cx="6739890" cy="6492240"/>
+                      <a:ext cx="6339205" cy="6106160"/>
                     </a:xfrm>
                     <a:prstGeom prst="rect">
                       <a:avLst/>
@@ -4663,7 +4674,7 @@
       <w:pPr>
         <w:pStyle w:val="Heading1"/>
       </w:pPr>
-      <w:bookmarkStart w:id="14" w:name="_Toc64648721"/>
+      <w:bookmarkStart w:id="14" w:name="_Toc64737533"/>
       <w:r>
         <w:lastRenderedPageBreak/>
         <w:t>Category analysis – Final predication</w:t>
@@ -4749,7 +4760,7 @@
       <w:pPr>
         <w:pStyle w:val="Heading2"/>
       </w:pPr>
-      <w:bookmarkStart w:id="15" w:name="_Toc64648722"/>
+      <w:bookmarkStart w:id="15" w:name="_Toc64737534"/>
       <w:r>
         <w:t>Smoking</w:t>
       </w:r>
@@ -4760,7 +4771,7 @@
       <w:pPr>
         <w:pStyle w:val="Heading2"/>
       </w:pPr>
-      <w:bookmarkStart w:id="16" w:name="_Toc64648723"/>
+      <w:bookmarkStart w:id="16" w:name="_Toc64737535"/>
       <w:r>
         <w:t>Alcohol</w:t>
       </w:r>
@@ -4771,7 +4782,7 @@
       <w:pPr>
         <w:pStyle w:val="Heading2"/>
       </w:pPr>
-      <w:bookmarkStart w:id="17" w:name="_Toc64648724"/>
+      <w:bookmarkStart w:id="17" w:name="_Toc64737536"/>
       <w:r>
         <w:t>Drugs</w:t>
       </w:r>
@@ -4782,7 +4793,7 @@
       <w:pPr>
         <w:pStyle w:val="Heading2"/>
       </w:pPr>
-      <w:bookmarkStart w:id="18" w:name="_Toc64648725"/>
+      <w:bookmarkStart w:id="18" w:name="_Toc64737537"/>
       <w:r>
         <w:t>Mental health</w:t>
       </w:r>
@@ -4811,38 +4822,25 @@
         <w:pStyle w:val="Heading2"/>
         <w:jc w:val="center"/>
       </w:pPr>
-      <w:bookmarkStart w:id="19" w:name="_Toc64648726"/>
-      <w:r>
+      <w:bookmarkStart w:id="19" w:name="_Toc64737538"/>
+      <w:r>
+        <w:rPr>
+          <w:noProof/>
+        </w:rPr>
         <w:lastRenderedPageBreak/>
-        <w:t xml:space="preserve">Summery table prediction outcomes – </w:t>
-      </w:r>
-      <w:r>
-        <w:t>Final</w:t>
-      </w:r>
-      <w:r>
-        <w:t xml:space="preserve"> predications</w:t>
-      </w:r>
-      <w:bookmarkEnd w:id="19"/>
-    </w:p>
-    <w:p/>
-    <w:p>
-      <w:r>
-        <w:rPr>
-          <w:noProof/>
-        </w:rPr>
         <w:drawing>
-          <wp:anchor distT="0" distB="0" distL="114300" distR="114300" simplePos="0" relativeHeight="251663360" behindDoc="0" locked="0" layoutInCell="1" allowOverlap="1" wp14:anchorId="3E6FC758" wp14:editId="63440505">
+          <wp:anchor distT="0" distB="0" distL="114300" distR="114300" simplePos="0" relativeHeight="251665408" behindDoc="0" locked="0" layoutInCell="1" allowOverlap="1" wp14:anchorId="14683BC8" wp14:editId="510E1208">
             <wp:simplePos x="0" y="0"/>
             <wp:positionH relativeFrom="column">
-              <wp:posOffset>-335915</wp:posOffset>
+              <wp:posOffset>-274320</wp:posOffset>
             </wp:positionH>
             <wp:positionV relativeFrom="paragraph">
-              <wp:posOffset>199390</wp:posOffset>
+              <wp:posOffset>577215</wp:posOffset>
             </wp:positionV>
-            <wp:extent cx="6412865" cy="7040880"/>
-            <wp:effectExtent l="0" t="0" r="635" b="0"/>
+            <wp:extent cx="6197600" cy="7825740"/>
+            <wp:effectExtent l="0" t="0" r="0" b="0"/>
             <wp:wrapSquare wrapText="bothSides"/>
-            <wp:docPr id="55" name="Picture 55" descr="Table&#10;&#10;Description automatically generated"/>
+            <wp:docPr id="7" name="Picture 7" descr="Table&#10;&#10;Description automatically generated"/>
             <wp:cNvGraphicFramePr>
               <a:graphicFrameLocks xmlns:a="http://schemas.openxmlformats.org/drawingml/2006/main" noChangeAspect="1"/>
             </wp:cNvGraphicFramePr>
@@ -4850,7 +4848,7 @@
               <a:graphicData uri="http://schemas.openxmlformats.org/drawingml/2006/picture">
                 <pic:pic xmlns:pic="http://schemas.openxmlformats.org/drawingml/2006/picture">
                   <pic:nvPicPr>
-                    <pic:cNvPr id="55" name="Picture 55" descr="Table&#10;&#10;Description automatically generated"/>
+                    <pic:cNvPr id="7" name="Picture 7" descr="Table&#10;&#10;Description automatically generated"/>
                     <pic:cNvPicPr/>
                   </pic:nvPicPr>
                   <pic:blipFill>
@@ -4868,7 +4866,7 @@
                   <pic:spPr>
                     <a:xfrm>
                       <a:off x="0" y="0"/>
-                      <a:ext cx="6412865" cy="7040880"/>
+                      <a:ext cx="6197600" cy="7825740"/>
                     </a:xfrm>
                     <a:prstGeom prst="rect">
                       <a:avLst/>
@@ -4886,7 +4884,19 @@
           </wp:anchor>
         </w:drawing>
       </w:r>
-    </w:p>
+      <w:r>
+        <w:t xml:space="preserve">Summery table prediction outcomes – </w:t>
+      </w:r>
+      <w:r>
+        <w:t>Final</w:t>
+      </w:r>
+      <w:r>
+        <w:t xml:space="preserve"> predications</w:t>
+      </w:r>
+      <w:bookmarkEnd w:id="19"/>
+    </w:p>
+    <w:p/>
+    <w:p/>
     <w:p/>
     <w:p/>
     <w:p>
@@ -4915,7 +4925,7 @@
       <w:pPr>
         <w:pStyle w:val="Heading1"/>
       </w:pPr>
-      <w:bookmarkStart w:id="20" w:name="_Toc64648727"/>
+      <w:bookmarkStart w:id="20" w:name="_Toc64737539"/>
       <w:r>
         <w:t>Conclusion</w:t>
       </w:r>
@@ -4929,7 +4939,7 @@
       <w:pPr>
         <w:pStyle w:val="Heading1"/>
       </w:pPr>
-      <w:bookmarkStart w:id="21" w:name="_Toc64648728"/>
+      <w:bookmarkStart w:id="21" w:name="_Toc64737540"/>
       <w:r>
         <w:t>Limitations</w:t>
       </w:r>
@@ -4958,7 +4968,7 @@
       <w:pPr>
         <w:pStyle w:val="Heading1"/>
       </w:pPr>
-      <w:bookmarkStart w:id="22" w:name="_Toc64648729"/>
+      <w:bookmarkStart w:id="22" w:name="_Toc64737541"/>
       <w:r>
         <w:t>If I had more time</w:t>
       </w:r>
@@ -5023,7 +5033,7 @@
       <w:pPr>
         <w:pStyle w:val="Heading1"/>
       </w:pPr>
-      <w:bookmarkStart w:id="23" w:name="_Toc64648730"/>
+      <w:bookmarkStart w:id="23" w:name="_Toc64737542"/>
       <w:r>
         <w:lastRenderedPageBreak/>
         <w:t>Appendix 1 – Customer survey</w:t>
@@ -5514,6 +5524,7 @@
           </w:tcPr>
           <w:p>
             <w:r>
+              <w:lastRenderedPageBreak/>
               <w:t>Work situation in the past week (WRKSTATWK2)</w:t>
             </w:r>
           </w:p>
@@ -5815,7 +5826,7 @@
       <w:pPr>
         <w:pStyle w:val="Heading1"/>
       </w:pPr>
-      <w:bookmarkStart w:id="24" w:name="_Toc64648731"/>
+      <w:bookmarkStart w:id="24" w:name="_Toc64737543"/>
       <w:r>
         <w:lastRenderedPageBreak/>
         <w:t>Appendix 2 – Predictions</w:t>
@@ -6137,7 +6148,7 @@
                 <w:b/>
                 <w:bCs/>
               </w:rPr>
-              <w:t>How likely have you, or are you going to use the following substances (%)</w:t>
+              <w:t>How likely have you, or are you going to use the following substances</w:t>
             </w:r>
           </w:p>
         </w:tc>
@@ -6209,12 +6220,12 @@
           </w:tcPr>
           <w:p>
             <w:r>
-              <w:t>1 – Yes</w:t>
-            </w:r>
-          </w:p>
-          <w:p>
-            <w:r>
-              <w:t>2 - No</w:t>
+              <w:t>0 – Yes</w:t>
+            </w:r>
+          </w:p>
+          <w:p>
+            <w:r>
+              <w:t>1 - No</w:t>
             </w:r>
           </w:p>
         </w:tc>
@@ -6297,12 +6308,12 @@
           </w:tcPr>
           <w:p>
             <w:r>
-              <w:t>1 – Yes</w:t>
-            </w:r>
-          </w:p>
-          <w:p>
-            <w:r>
-              <w:t>2 - No</w:t>
+              <w:t>0 – Yes</w:t>
+            </w:r>
+          </w:p>
+          <w:p>
+            <w:r>
+              <w:t>1 - No</w:t>
             </w:r>
           </w:p>
         </w:tc>
@@ -6338,12 +6349,12 @@
           </w:tcPr>
           <w:p>
             <w:r>
-              <w:t>1 – Yes</w:t>
-            </w:r>
-          </w:p>
-          <w:p>
-            <w:r>
-              <w:t>2 - No</w:t>
+              <w:t>0 – Yes</w:t>
+            </w:r>
+          </w:p>
+          <w:p>
+            <w:r>
+              <w:t>1 - No</w:t>
             </w:r>
           </w:p>
         </w:tc>
@@ -6379,12 +6390,12 @@
           </w:tcPr>
           <w:p>
             <w:r>
-              <w:t>1 – Yes</w:t>
-            </w:r>
-          </w:p>
-          <w:p>
-            <w:r>
-              <w:t>2 - No</w:t>
+              <w:t>0 – Yes</w:t>
+            </w:r>
+          </w:p>
+          <w:p>
+            <w:r>
+              <w:t>1 - No</w:t>
             </w:r>
           </w:p>
         </w:tc>
@@ -6420,12 +6431,12 @@
           </w:tcPr>
           <w:p>
             <w:r>
-              <w:t>1 – Yes</w:t>
-            </w:r>
-          </w:p>
-          <w:p>
-            <w:r>
-              <w:t>2 - No</w:t>
+              <w:t>0 – Yes</w:t>
+            </w:r>
+          </w:p>
+          <w:p>
+            <w:r>
+              <w:t>1 - No</w:t>
             </w:r>
           </w:p>
         </w:tc>
@@ -6461,12 +6472,12 @@
           </w:tcPr>
           <w:p>
             <w:r>
-              <w:t>1 – Yes</w:t>
-            </w:r>
-          </w:p>
-          <w:p>
-            <w:r>
-              <w:t>2 - No</w:t>
+              <w:t>0 – Yes</w:t>
+            </w:r>
+          </w:p>
+          <w:p>
+            <w:r>
+              <w:t>1 - No</w:t>
             </w:r>
           </w:p>
         </w:tc>
@@ -6502,12 +6513,12 @@
           </w:tcPr>
           <w:p>
             <w:r>
-              <w:t>1 – Yes</w:t>
-            </w:r>
-          </w:p>
-          <w:p>
-            <w:r>
-              <w:t>2 - No</w:t>
+              <w:t>0 – Yes</w:t>
+            </w:r>
+          </w:p>
+          <w:p>
+            <w:r>
+              <w:t>1 - No</w:t>
             </w:r>
           </w:p>
         </w:tc>
@@ -6543,12 +6554,12 @@
           </w:tcPr>
           <w:p>
             <w:r>
-              <w:t>1 – Yes</w:t>
-            </w:r>
-          </w:p>
-          <w:p>
-            <w:r>
-              <w:t>2 - No</w:t>
+              <w:t>0 – Yes</w:t>
+            </w:r>
+          </w:p>
+          <w:p>
+            <w:r>
+              <w:t>1 - No</w:t>
             </w:r>
           </w:p>
         </w:tc>
@@ -7115,7 +7126,7 @@
       <w:pPr>
         <w:pStyle w:val="Heading1"/>
       </w:pPr>
-      <w:bookmarkStart w:id="25" w:name="_Toc64648732"/>
+      <w:bookmarkStart w:id="25" w:name="_Toc64737544"/>
       <w:r>
         <w:lastRenderedPageBreak/>
         <w:t xml:space="preserve">Appendix </w:t>
@@ -7635,13 +7646,7 @@
         <w:rPr>
           <w:lang w:val="en-AU"/>
         </w:rPr>
-        <w:t xml:space="preserve"> </w:t>
-      </w:r>
-      <w:r>
-        <w:rPr>
-          <w:lang w:val="en-AU"/>
-        </w:rPr>
-        <w:t>(</w:t>
+        <w:t xml:space="preserve"> (</w:t>
       </w:r>
       <w:proofErr w:type="spellStart"/>
       <w:r>
@@ -8493,6 +8498,9 @@
       <w:pStyle w:val="Header"/>
     </w:pPr>
     <w:r>
+      <w:rPr>
+        <w:noProof/>
+      </w:rPr>
       <w:drawing>
         <wp:anchor distT="0" distB="0" distL="114300" distR="114300" simplePos="0" relativeHeight="251682816" behindDoc="1" locked="0" layoutInCell="1" allowOverlap="1" wp14:anchorId="2B9285E2" wp14:editId="7BA0A96F">
           <wp:simplePos x="0" y="0"/>
@@ -8550,6 +8558,9 @@
       </w:drawing>
     </w:r>
     <w:r>
+      <w:rPr>
+        <w:noProof/>
+      </w:rPr>
       <w:drawing>
         <wp:anchor distT="0" distB="0" distL="114300" distR="114300" simplePos="0" relativeHeight="251683840" behindDoc="1" locked="0" layoutInCell="1" allowOverlap="1" wp14:anchorId="05726F8A" wp14:editId="0E33FDEA">
           <wp:simplePos x="0" y="0"/>
@@ -8610,6 +8621,9 @@
       </w:drawing>
     </w:r>
     <w:r>
+      <w:rPr>
+        <w:noProof/>
+      </w:rPr>
       <w:drawing>
         <wp:anchor distT="0" distB="0" distL="114300" distR="114300" simplePos="0" relativeHeight="251684864" behindDoc="1" locked="0" layoutInCell="1" allowOverlap="1" wp14:anchorId="7F84CA2F" wp14:editId="7343E1A2">
           <wp:simplePos x="0" y="0"/>
@@ -8675,6 +8689,9 @@
       </w:drawing>
     </w:r>
     <w:r>
+      <w:rPr>
+        <w:noProof/>
+      </w:rPr>
       <w:drawing>
         <wp:anchor distT="0" distB="0" distL="114300" distR="114300" simplePos="0" relativeHeight="251685888" behindDoc="1" locked="0" layoutInCell="1" allowOverlap="1" wp14:anchorId="48C515C8" wp14:editId="7EF40A81">
           <wp:simplePos x="0" y="0"/>
@@ -8760,6 +8777,9 @@
       <w:pStyle w:val="Header"/>
     </w:pPr>
     <w:r>
+      <w:rPr>
+        <w:noProof/>
+      </w:rPr>
       <w:drawing>
         <wp:anchor distT="0" distB="0" distL="114300" distR="114300" simplePos="0" relativeHeight="251687936" behindDoc="1" locked="0" layoutInCell="1" allowOverlap="1" wp14:anchorId="7CACA08F" wp14:editId="059883E4">
           <wp:simplePos x="0" y="0"/>
@@ -8817,6 +8837,9 @@
       </w:drawing>
     </w:r>
     <w:r>
+      <w:rPr>
+        <w:noProof/>
+      </w:rPr>
       <w:drawing>
         <wp:anchor distT="0" distB="0" distL="114300" distR="114300" simplePos="0" relativeHeight="251688960" behindDoc="1" locked="0" layoutInCell="1" allowOverlap="1" wp14:anchorId="470871B5" wp14:editId="29FF0938">
           <wp:simplePos x="0" y="0"/>
@@ -8877,6 +8900,9 @@
       </w:drawing>
     </w:r>
     <w:r>
+      <w:rPr>
+        <w:noProof/>
+      </w:rPr>
       <w:drawing>
         <wp:anchor distT="0" distB="0" distL="114300" distR="114300" simplePos="0" relativeHeight="251689984" behindDoc="1" locked="0" layoutInCell="1" allowOverlap="1" wp14:anchorId="3811625D" wp14:editId="0DF76C65">
           <wp:simplePos x="0" y="0"/>
@@ -8942,6 +8968,9 @@
       </w:drawing>
     </w:r>
     <w:r>
+      <w:rPr>
+        <w:noProof/>
+      </w:rPr>
       <w:drawing>
         <wp:anchor distT="0" distB="0" distL="114300" distR="114300" simplePos="0" relativeHeight="251691008" behindDoc="1" locked="0" layoutInCell="1" allowOverlap="1" wp14:anchorId="680613AA" wp14:editId="4C2D4AB5">
           <wp:simplePos x="0" y="0"/>
@@ -10741,7 +10770,7 @@
   <w:style w:type="paragraph" w:default="1" w:styleId="Normal">
     <w:name w:val="Normal"/>
     <w:qFormat/>
-    <w:rsid w:val="00C306FC"/>
+    <w:rsid w:val="00A87CDE"/>
     <w:rPr>
       <w:rFonts w:ascii="Century Gothic" w:hAnsi="Century Gothic"/>
       <w:color w:val="274856"/>

</xml_diff>

<commit_message>
website screenshots for readme
</commit_message>
<xml_diff>
--- a/Project_info/Project3_report.docx
+++ b/Project_info/Project3_report.docx
@@ -1376,21 +1376,7 @@
             <w:rStyle w:val="Hyperlink"/>
             <w:noProof/>
           </w:rPr>
-          <w:t xml:space="preserve">Summery table </w:t>
-        </w:r>
-        <w:r>
-          <w:rPr>
-            <w:rStyle w:val="Hyperlink"/>
-            <w:noProof/>
-          </w:rPr>
-          <w:t>p</w:t>
-        </w:r>
-        <w:r>
-          <w:rPr>
-            <w:rStyle w:val="Hyperlink"/>
-            <w:noProof/>
-          </w:rPr>
-          <w:t>rediction outcomes – Initial predications</w:t>
+          <w:t>Summery table prediction outcomes – Initial predications</w:t>
         </w:r>
         <w:r>
           <w:rPr>
@@ -2363,7 +2349,13 @@
     </w:p>
     <w:p>
       <w:r>
-        <w:t>Addiction and mental health are still taboo subjects in Australia. I hope to make it more available and up for discussion by bringing it to people’s attention.</w:t>
+        <w:t xml:space="preserve">Addiction and mental health are still taboo subjects in Australia. I hope to make it more </w:t>
+      </w:r>
+      <w:r>
+        <w:t>approachable</w:t>
+      </w:r>
+      <w:r>
+        <w:t xml:space="preserve"> and up for discussion by bringing it to people’s attention.</w:t>
       </w:r>
     </w:p>
     <w:p>
@@ -2371,22 +2363,34 @@
         <w:t>Even though</w:t>
       </w:r>
       <w:r>
-        <w:t xml:space="preserve">, alcohol is not considered an illegal substance, it has a big impact on Australians. </w:t>
+        <w:t xml:space="preserve"> alcohol is not considered an illegal substance, it has a big impact on Australians. </w:t>
       </w:r>
       <w:r>
         <w:t xml:space="preserve">It is part of the culture and socialising. </w:t>
       </w:r>
       <w:r>
-        <w:t xml:space="preserve">I hope to provide more awareness </w:t>
+        <w:t xml:space="preserve">I hope to provide more </w:t>
+      </w:r>
+      <w:r>
+        <w:t>openness about</w:t>
+      </w:r>
+      <w:r>
+        <w:t xml:space="preserve"> </w:t>
       </w:r>
       <w:r>
         <w:t>what</w:t>
       </w:r>
       <w:r>
-        <w:t xml:space="preserve"> alcoholism </w:t>
-      </w:r>
-      <w:r>
-        <w:t xml:space="preserve">is. </w:t>
+        <w:t xml:space="preserve"> </w:t>
+      </w:r>
+      <w:r>
+        <w:t xml:space="preserve">addiction is including </w:t>
+      </w:r>
+      <w:r>
+        <w:t>alcoholism</w:t>
+      </w:r>
+      <w:r>
+        <w:t xml:space="preserve">. </w:t>
       </w:r>
     </w:p>
     <w:p>
@@ -2401,6 +2405,9 @@
     </w:p>
     <w:p>
       <w:r>
+        <w:t xml:space="preserve">I </w:t>
+      </w:r>
+      <w:r>
         <w:t xml:space="preserve">thought it would be interesting to find out how much of our demographics is the cause for an addiction or mental health disorder. </w:t>
       </w:r>
     </w:p>
@@ -2424,7 +2431,13 @@
         <w:t>uckily,</w:t>
       </w:r>
       <w:r>
-        <w:t xml:space="preserve"> I can function normally most of the time, </w:t>
+        <w:t xml:space="preserve"> I can function normally most of the time</w:t>
+      </w:r>
+      <w:r>
+        <w:t>.</w:t>
+      </w:r>
+      <w:r>
+        <w:t xml:space="preserve"> </w:t>
       </w:r>
     </w:p>
     <w:p/>
@@ -2433,12 +2446,27 @@
         <w:t xml:space="preserve">To get people involved in the subject, it is not enough to just talk about it. </w:t>
       </w:r>
       <w:r>
-        <w:t>There is plenty of easily available information out there, it is the will to take time out of your life to check it out. And most people are in denial. It is easier not to accept it, than to confront it.</w:t>
+        <w:t>There is plenty of easily available information out there, it is the</w:t>
+      </w:r>
+      <w:r>
+        <w:t xml:space="preserve"> ability to recognise it and the</w:t>
+      </w:r>
+      <w:r>
+        <w:t xml:space="preserve"> will to take time out of your life to check it out. And most people are</w:t>
+      </w:r>
+      <w:r>
+        <w:t xml:space="preserve"> too busy to realise it or are</w:t>
+      </w:r>
+      <w:r>
+        <w:t xml:space="preserve"> in denial. It is easier not to accept it, than to confront it.</w:t>
       </w:r>
     </w:p>
     <w:p/>
     <w:p>
       <w:r>
+        <w:t xml:space="preserve">(Most) </w:t>
+      </w:r>
+      <w:r>
         <w:t xml:space="preserve">People love talking about </w:t>
       </w:r>
       <w:r>
@@ -2448,24 +2476,60 @@
         <w:t xml:space="preserve"> so I wanted to make this a proper interaction. </w:t>
       </w:r>
       <w:r>
-        <w:t xml:space="preserve">What better way than to make a shore </w:t>
-      </w:r>
-      <w:r>
-        <w:t>questionnaire</w:t>
-      </w:r>
-      <w:r>
-        <w:t xml:space="preserve"> and make a prediction on their substance abuse and mental health state. </w:t>
-      </w:r>
-    </w:p>
-    <w:p>
-      <w:r>
-        <w:t>This way, it will be an easier topic to talk about. Like, “have you seen that website with these ridiculous predictions about my future drug us?”</w:t>
+        <w:t xml:space="preserve">What better way than to </w:t>
+      </w:r>
+      <w:r>
+        <w:t>provide</w:t>
+      </w:r>
+      <w:r>
+        <w:t xml:space="preserve"> a shor</w:t>
+      </w:r>
+      <w:r>
+        <w:t>t</w:t>
+      </w:r>
+      <w:r>
+        <w:t xml:space="preserve"> </w:t>
+      </w:r>
+      <w:r>
+        <w:t>survey</w:t>
+      </w:r>
+      <w:r>
+        <w:t xml:space="preserve"> and make a prediction on their substance </w:t>
+      </w:r>
+      <w:r>
+        <w:t>use</w:t>
+      </w:r>
+      <w:r>
+        <w:t xml:space="preserve"> and mental health state. </w:t>
+      </w:r>
+    </w:p>
+    <w:p>
+      <w:r>
+        <w:t xml:space="preserve">This way, it will be an easier topic to talk about. Like, “have you seen that website with these </w:t>
+      </w:r>
+      <w:r>
+        <w:t>(accurate or ridiculous, etc)</w:t>
+      </w:r>
+      <w:r>
+        <w:t xml:space="preserve"> predictions about m</w:t>
+      </w:r>
+      <w:r>
+        <w:t>e</w:t>
+      </w:r>
+      <w:r>
+        <w:t>?”</w:t>
       </w:r>
     </w:p>
     <w:p/>
     <w:p>
       <w:r>
-        <w:t>These are the predictions I want to answer:</w:t>
+        <w:t xml:space="preserve">These are the predictions I want to </w:t>
+      </w:r>
+      <w:r>
+        <w:t>provide</w:t>
+      </w:r>
+      <w:r>
+        <w:t>:</w:t>
       </w:r>
     </w:p>
     <w:p>
@@ -2505,13 +2569,7 @@
       </w:r>
       <w:proofErr w:type="gramStart"/>
       <w:r>
-        <w:t>substances</w:t>
-      </w:r>
-      <w:r>
-        <w:t xml:space="preserve"> (%)</w:t>
-      </w:r>
-      <w:r>
-        <w:t>:</w:t>
+        <w:t>substances:</w:t>
       </w:r>
       <w:proofErr w:type="gramEnd"/>
     </w:p>
@@ -2703,16 +2761,38 @@
     </w:p>
     <w:p>
       <w:r>
-        <w:t>In Australia the only information about health that is publicly available is statistical information. Since I needed the raw data to apply machine learning, I could not use this. Fortunately, in the USA they are not as protective of their health data. The limitation is that the machine learning is based on behaviour of people in the USA. In Australia, we may, or may not, behave the same.</w:t>
+        <w:t xml:space="preserve">In Australia the only information about health that is publicly available is statistical information. Since I needed the raw data to apply machine learning, I could not use this. Fortunately, in the US they are not as protective of their health data. The limitation is that the machine learning is based on </w:t>
+      </w:r>
+      <w:r>
+        <w:lastRenderedPageBreak/>
+        <w:t>behaviour of people in the US. In Australia, we may, or may not, behave the same</w:t>
+      </w:r>
+      <w:r>
+        <w:t xml:space="preserve"> way</w:t>
+      </w:r>
+      <w:r>
+        <w:t>.</w:t>
       </w:r>
     </w:p>
     <w:p/>
     <w:p>
       <w:r>
-        <w:t xml:space="preserve">The data I found is a very long survey (about 2,000), the ‘National Survey on Drug Use and Health (NSDUH)’. This survey has been taken since 1979. I have used 2015 to 2019 as the basis for the machine learning. </w:t>
-      </w:r>
-      <w:r>
-        <w:t>The raw datasets have over 56,000 rows of data with over 2,500 categories for each year.</w:t>
+        <w:t>The data I found is a very long survey (about 2,000</w:t>
+      </w:r>
+      <w:r>
+        <w:t xml:space="preserve"> questions</w:t>
+      </w:r>
+      <w:r>
+        <w:t xml:space="preserve">), the ‘National Survey on Drug Use and Health (NSDUH)’. This survey has been taken since 1979. I have used 2015 to 2019 as the basis for the machine learning. </w:t>
+      </w:r>
+      <w:r>
+        <w:t>The raw datasets have over 56,000 rows of data with over 2,500 categories for each year</w:t>
+      </w:r>
+      <w:r>
+        <w:t xml:space="preserve"> which totals at over 280,000 rows</w:t>
+      </w:r>
+      <w:r>
+        <w:t>.</w:t>
       </w:r>
     </w:p>
     <w:p/>
@@ -2766,7 +2846,13 @@
         </w:numPr>
       </w:pPr>
       <w:r>
-        <w:t>removed answers that did not provide machine learning information, like ‘refused to answer’ or ‘not response’</w:t>
+        <w:t>removed answers that did not provide machine learning information, like ‘refused to answer’</w:t>
+      </w:r>
+      <w:r>
+        <w:t>, ‘legitimate skip’</w:t>
+      </w:r>
+      <w:r>
+        <w:t xml:space="preserve"> or ‘no response’</w:t>
       </w:r>
     </w:p>
     <w:p>
@@ -2808,7 +2894,7 @@
     </w:p>
     <w:p>
       <w:r>
-        <w:t>The best models to work with categorical data are:</w:t>
+        <w:t>The models to work with categorical data are:</w:t>
       </w:r>
     </w:p>
     <w:p>
@@ -2871,6 +2957,12 @@
         <w:t>Naïve Bayes</w:t>
       </w:r>
     </w:p>
+    <w:p/>
+    <w:p>
+      <w:r>
+        <w:t>This project has a timeframe of 2 weeks. I had to manage my time well and didn’t have time to run all models considering the number of models required for this project. I chose to start with the Logistic Regression and Random Forest models.</w:t>
+      </w:r>
+    </w:p>
     <w:p>
       <w:pPr>
         <w:pStyle w:val="Heading2"/>
@@ -2886,76 +2978,109 @@
         <w:t xml:space="preserve">I chose to start with the logistic regression because </w:t>
       </w:r>
       <w:r>
-        <w:t>it is the benchmark model. It is the most common model as the logic behind it is explained more easily than the other available models. It uses a logarithmic transformation on the outcome variable which allows us to model a non-linear association in a linear way. The outcome is dichotomous (</w:t>
-      </w:r>
-      <w:proofErr w:type="gramStart"/>
-      <w:r>
-        <w:t>e.g.</w:t>
-      </w:r>
-      <w:proofErr w:type="gramEnd"/>
+        <w:t>it is the benchmark model. It is the most common model as the logic behind it is explained more easily than the other available models. It uses a</w:t>
+      </w:r>
+      <w:r>
+        <w:t>n equation (</w:t>
+      </w:r>
+      <w:r>
+        <w:t>logarithmic transformation</w:t>
+      </w:r>
+      <w:r>
+        <w:t>)</w:t>
+      </w:r>
+      <w:r>
+        <w:t xml:space="preserve"> on the outcome variable which allows us to model a non-linear association in a linear way. </w:t>
+      </w:r>
+      <w:r>
+        <w:t>The key values are binary values rather than a numeric value. The binary value represents a categorical outcome</w:t>
+      </w:r>
+      <w:r>
+        <w:t>.</w:t>
+      </w:r>
+      <w:r>
+        <w:t xml:space="preserve"> An example is a question with a yes or no response. These values will be represented as 0 and 1 to calculate the probability of each outcome based on other variables.</w:t>
+      </w:r>
+    </w:p>
+    <w:p/>
+    <w:p>
+      <w:r>
+        <w:lastRenderedPageBreak/>
+        <w:t>Th</w:t>
+      </w:r>
+      <w:r>
+        <w:t>is</w:t>
+      </w:r>
+      <w:r>
+        <w:t xml:space="preserve"> dataset already came with binary encoding. </w:t>
+      </w:r>
+      <w:r>
+        <w:t>Because</w:t>
+      </w:r>
+      <w:r>
+        <w:t xml:space="preserve"> the fitting of the data to the model didn’t work as it was too large, I realised I had to encode the data</w:t>
+      </w:r>
+      <w:r>
+        <w:t xml:space="preserve"> further</w:t>
+      </w:r>
+      <w:r>
+        <w:t>.</w:t>
+      </w:r>
+      <w:r>
+        <w:t xml:space="preserve"> Some binary codes were in the 90’s or even 900’s. An example is 85 and 985 represent bad data.</w:t>
+      </w:r>
+      <w:r>
+        <w:t xml:space="preserve"> Once this was completed, </w:t>
+      </w:r>
+      <w:r>
+        <w:t xml:space="preserve">there was no more issue. </w:t>
+      </w:r>
+    </w:p>
+    <w:p/>
+    <w:p>
+      <w:r>
+        <w:t xml:space="preserve">It did take 1h20 to complete the fitting of the </w:t>
+      </w:r>
+      <w:r>
+        <w:t xml:space="preserve">largest dataset </w:t>
+      </w:r>
+      <w:r>
+        <w:t xml:space="preserve">to the model </w:t>
+      </w:r>
+      <w:r>
+        <w:t>using the parameter optimisation Grid</w:t>
+      </w:r>
       <w:r>
         <w:t xml:space="preserve"> </w:t>
       </w:r>
       <w:r>
-        <w:t>success</w:t>
-      </w:r>
-      <w:r>
-        <w:t>/ failure, yes/ no, died/ lived, etc).</w:t>
-      </w:r>
+        <w:t>Search CV.</w:t>
+      </w:r>
+      <w:r>
+        <w:t xml:space="preserve"> </w:t>
+      </w:r>
+    </w:p>
+    <w:p>
+      <w:pPr>
+        <w:pStyle w:val="Heading2"/>
+      </w:pPr>
+      <w:bookmarkStart w:id="5" w:name="_Toc64737524"/>
+      <w:r>
+        <w:t>Random Forest</w:t>
+      </w:r>
+      <w:bookmarkEnd w:id="5"/>
     </w:p>
     <w:p/>
-    <w:p>
-      <w:r>
-        <w:t xml:space="preserve">The dataset already came with binary encoding. </w:t>
-      </w:r>
-      <w:r>
-        <w:t>Because</w:t>
-      </w:r>
-      <w:r>
-        <w:t xml:space="preserve"> the fitting of the data to the model didn’t work as it was too large, I realised I also had to encode the data. Once this was completed, </w:t>
-      </w:r>
-      <w:r>
-        <w:t xml:space="preserve">there was no more issue. It did take 1h20 to complete the fitting of the </w:t>
-      </w:r>
-      <w:r>
-        <w:t xml:space="preserve">largest dataset </w:t>
-      </w:r>
-      <w:r>
-        <w:t xml:space="preserve">to the model </w:t>
-      </w:r>
-      <w:r>
-        <w:t>using the parameter optimisation Grid</w:t>
-      </w:r>
-      <w:r>
-        <w:t xml:space="preserve"> </w:t>
-      </w:r>
-      <w:r>
-        <w:t>Search CV.</w:t>
+    <w:p/>
+    <w:p>
+      <w:r>
+        <w:t xml:space="preserve">As my dataset consists of a lot of classifications, it is important to know which ones contribute most to the prediction. This is important because even tough people want to talk about themselves and be involved, they don’t want to spend hours answering questions. This is why I chose the Random Forest model as the second model to ensure I can ask the least number of questions to get the most accurate prediction. </w:t>
       </w:r>
     </w:p>
     <w:p>
       <w:pPr>
         <w:pStyle w:val="Heading2"/>
       </w:pPr>
-      <w:bookmarkStart w:id="5" w:name="_Toc64737524"/>
-      <w:r>
-        <w:t>Random Forest</w:t>
-      </w:r>
-      <w:bookmarkEnd w:id="5"/>
-    </w:p>
-    <w:p>
-      <w:r>
-        <w:t xml:space="preserve">As my dataset consists of a lot of classifications, it is important to know which ones contribute most to the prediction. This is important because even tough people want to talk about themselves and be involved, they don’t want to spend hours answering questions. This is why I chose the Random Forest </w:t>
-      </w:r>
-      <w:r>
-        <w:lastRenderedPageBreak/>
-        <w:t xml:space="preserve">model as the second model to ensure I can ask the least number of questions to get the most accurate prediction. </w:t>
-      </w:r>
-    </w:p>
-    <w:p>
-      <w:pPr>
-        <w:pStyle w:val="Heading2"/>
-      </w:pPr>
       <w:bookmarkStart w:id="6" w:name="_Toc64737525"/>
       <w:r>
         <w:t>Both models</w:t>
@@ -2964,7 +3089,18 @@
     </w:p>
     <w:p>
       <w:r>
-        <w:t xml:space="preserve">To get an idea on how much data is needed to be as accurate as possible, I started with all the categories and worked my way down. </w:t>
+        <w:t xml:space="preserve">It is important to find a balance between getting a prediction of 100% accuracy and the information required to achieve that result. Especially since I want people to do the survey and talk about it amongst family and friends. It is no use if people look at the survey and click away because it is way too long. </w:t>
+      </w:r>
+    </w:p>
+    <w:p>
+      <w:r>
+        <w:t>To get an idea on how much data is needed to be as accurate as possible</w:t>
+      </w:r>
+      <w:r>
+        <w:t xml:space="preserve"> without needing the life history of the person completing my survey</w:t>
+      </w:r>
+      <w:r>
+        <w:t xml:space="preserve">, I started with all the categories and worked my way down. </w:t>
       </w:r>
     </w:p>
     <w:p>
@@ -3020,6 +3156,12 @@
     </w:p>
     <w:p>
       <w:pPr>
+        <w:pStyle w:val="ListParagraph"/>
+        <w:ind w:left="0"/>
+      </w:pPr>
+    </w:p>
+    <w:p>
+      <w:pPr>
         <w:pStyle w:val="Heading1"/>
       </w:pPr>
       <w:bookmarkStart w:id="7" w:name="_Toc64737526"/>
@@ -3071,12 +3213,25 @@
           <w:i/>
           <w:iCs/>
         </w:rPr>
+        <w:lastRenderedPageBreak/>
         <w:t>Initial prediction</w:t>
       </w:r>
     </w:p>
     <w:p>
       <w:r>
-        <w:t xml:space="preserve">The initial prediction based on the 63 categories is almost 100% (0.999) for both models and whether or not the classifications have been optimised. </w:t>
+        <w:t xml:space="preserve">The initial prediction based on the 63 categories is almost 100% (0.999) for both models and </w:t>
+      </w:r>
+      <w:r>
+        <w:t>there is no difference if</w:t>
+      </w:r>
+      <w:r>
+        <w:t xml:space="preserve"> the classifications have been optimised</w:t>
+      </w:r>
+      <w:r>
+        <w:t xml:space="preserve"> or not</w:t>
+      </w:r>
+      <w:r>
+        <w:t xml:space="preserve">. </w:t>
       </w:r>
     </w:p>
     <w:p/>
@@ -3097,7 +3252,16 @@
     </w:p>
     <w:p>
       <w:r>
-        <w:t>The second prediction based on 20 categories just as accurate at almost 100% (0.999) for both models and whether or not the classifications have been optimised.</w:t>
+        <w:t>The second prediction based on 20 categories</w:t>
+      </w:r>
+      <w:r>
+        <w:t xml:space="preserve"> is</w:t>
+      </w:r>
+      <w:r>
+        <w:t xml:space="preserve"> just as accurate at almost 100% (0.999) for both models </w:t>
+      </w:r>
+      <w:r>
+        <w:t>and again there is no difference if the classifications have been optimised or not.</w:t>
       </w:r>
     </w:p>
     <w:p/>
@@ -3358,7 +3522,17 @@
     <w:p/>
     <w:p>
       <w:r>
-        <w:t>For the smoking predication there was a question in the survey about estimated smokes per 30 days using bins. This option is also available for drinks but more than 50% skipped the question making the dataset significantly smaller. That is why I decided not to use the same category.</w:t>
+        <w:lastRenderedPageBreak/>
+        <w:t xml:space="preserve">For the smoking predication there was a question in the survey about estimated smokes per 30 days using </w:t>
+      </w:r>
+      <w:r>
+        <w:t>groups</w:t>
+      </w:r>
+      <w:r>
+        <w:t>. This option is also available for drinks but more than 50% skipped the question making the dataset significantly smaller. That is why I decided not to use the same category.</w:t>
+      </w:r>
+      <w:r>
+        <w:t xml:space="preserve"> </w:t>
       </w:r>
     </w:p>
     <w:p/>
@@ -3449,7 +3623,6 @@
           <w:i/>
           <w:iCs/>
         </w:rPr>
-        <w:lastRenderedPageBreak/>
         <w:t>Third prediction</w:t>
       </w:r>
     </w:p>
@@ -3598,10 +3771,58 @@
     </w:p>
     <w:p>
       <w:pPr>
+        <w:tabs>
+          <w:tab w:val="left" w:pos="916"/>
+          <w:tab w:val="left" w:pos="1832"/>
+          <w:tab w:val="left" w:pos="2748"/>
+          <w:tab w:val="left" w:pos="3664"/>
+          <w:tab w:val="left" w:pos="4580"/>
+          <w:tab w:val="left" w:pos="5496"/>
+          <w:tab w:val="left" w:pos="6412"/>
+          <w:tab w:val="left" w:pos="7328"/>
+          <w:tab w:val="left" w:pos="8244"/>
+          <w:tab w:val="left" w:pos="9160"/>
+          <w:tab w:val="left" w:pos="10076"/>
+          <w:tab w:val="left" w:pos="10992"/>
+          <w:tab w:val="left" w:pos="11908"/>
+          <w:tab w:val="left" w:pos="12824"/>
+          <w:tab w:val="left" w:pos="13740"/>
+          <w:tab w:val="left" w:pos="14656"/>
+        </w:tabs>
+      </w:pPr>
+    </w:p>
+    <w:p>
+      <w:pPr>
+        <w:tabs>
+          <w:tab w:val="left" w:pos="916"/>
+          <w:tab w:val="left" w:pos="1832"/>
+          <w:tab w:val="left" w:pos="2748"/>
+          <w:tab w:val="left" w:pos="3664"/>
+          <w:tab w:val="left" w:pos="4580"/>
+          <w:tab w:val="left" w:pos="5496"/>
+          <w:tab w:val="left" w:pos="6412"/>
+          <w:tab w:val="left" w:pos="7328"/>
+          <w:tab w:val="left" w:pos="8244"/>
+          <w:tab w:val="left" w:pos="9160"/>
+          <w:tab w:val="left" w:pos="10076"/>
+          <w:tab w:val="left" w:pos="10992"/>
+          <w:tab w:val="left" w:pos="11908"/>
+          <w:tab w:val="left" w:pos="12824"/>
+          <w:tab w:val="left" w:pos="13740"/>
+          <w:tab w:val="left" w:pos="14656"/>
+        </w:tabs>
+      </w:pPr>
+      <w:r>
+        <w:t>Because the prediction value was so low, I did some additional modelling using Sequential for this category. As you can see in the table below, the outcomes are the same no matter what model I used.</w:t>
+      </w:r>
+    </w:p>
+    <w:p>
+      <w:pPr>
         <w:pStyle w:val="Heading2"/>
       </w:pPr>
       <w:bookmarkStart w:id="10" w:name="_Toc64737529"/>
       <w:r>
+        <w:lastRenderedPageBreak/>
         <w:t>Drugs</w:t>
       </w:r>
       <w:bookmarkEnd w:id="10"/>
@@ -3614,7 +3835,22 @@
     <w:p/>
     <w:p>
       <w:r>
-        <w:t>Before predicting the likelihood of drug use, I changed the dataframe slightly. I had to summarise some of the drug categories into one category as they were of the same type of drugs</w:t>
+        <w:t xml:space="preserve">Before predicting the likelihood of </w:t>
+      </w:r>
+      <w:r>
+        <w:t>substance</w:t>
+      </w:r>
+      <w:r>
+        <w:t xml:space="preserve"> use, I changed the dataframe slightly. I had to summarise some of the </w:t>
+      </w:r>
+      <w:r>
+        <w:t>substance</w:t>
+      </w:r>
+      <w:r>
+        <w:t xml:space="preserve"> categories into one category as they were of the same type of </w:t>
+      </w:r>
+      <w:r>
+        <w:t>substance</w:t>
       </w:r>
       <w:r>
         <w:t xml:space="preserve"> (hallucinogens (10 types) and inhalants (13 types)).</w:t>
@@ -3638,7 +3874,37 @@
     </w:p>
     <w:p>
       <w:r>
-        <w:t>As there are so many drugs to predict I am using an excerpt for the Proof-of-concept prediction. I’m using one of the groups and two other drugs. That way I can see if the prediction is consistent or totally different.</w:t>
+        <w:t xml:space="preserve">As there are so many </w:t>
+      </w:r>
+      <w:r>
+        <w:t>substances</w:t>
+      </w:r>
+      <w:r>
+        <w:t xml:space="preserve"> to </w:t>
+      </w:r>
+      <w:r>
+        <w:t xml:space="preserve">make </w:t>
+      </w:r>
+      <w:r>
+        <w:t>predict</w:t>
+      </w:r>
+      <w:r>
+        <w:t>ions for,</w:t>
+      </w:r>
+      <w:r>
+        <w:t xml:space="preserve"> I am using an excerpt for the </w:t>
+      </w:r>
+      <w:r>
+        <w:t>p</w:t>
+      </w:r>
+      <w:r>
+        <w:t xml:space="preserve">roof-of-concept prediction. I’m using one of the groups and two other </w:t>
+      </w:r>
+      <w:r>
+        <w:t>substances</w:t>
+      </w:r>
+      <w:r>
+        <w:t>. That way I can see if the prediction is consistent or totally different.</w:t>
       </w:r>
       <w:r>
         <w:t xml:space="preserve"> I have </w:t>
@@ -3656,13 +3922,25 @@
         <w:t>Mari</w:t>
       </w:r>
       <w:r>
-        <w:t>juana, Cocaine and inhalants.</w:t>
+        <w:t xml:space="preserve">juana, Cocaine and </w:t>
+      </w:r>
+      <w:r>
+        <w:t>I</w:t>
+      </w:r>
+      <w:r>
+        <w:t>nhalants.</w:t>
       </w:r>
     </w:p>
     <w:p/>
     <w:p>
       <w:r>
-        <w:t>In all 3 predictions the category ‘CIGTRY’, the age when they first smoked a cigarette, is in the top 2 of feature importance. I will add this</w:t>
+        <w:t xml:space="preserve">In all 3 predictions the category ‘CIGTRY’, </w:t>
+      </w:r>
+      <w:r>
+        <w:t xml:space="preserve">which is </w:t>
+      </w:r>
+      <w:r>
+        <w:t>the age when they first smoked a cigarette, is in the top 2 of feature importance. I will add this</w:t>
       </w:r>
       <w:r>
         <w:t xml:space="preserve"> category</w:t>
@@ -3673,11 +3951,9 @@
       <w:r>
         <w:t xml:space="preserve">of the </w:t>
       </w:r>
-      <w:proofErr w:type="gramStart"/>
-      <w:r>
-        <w:t>survey</w:t>
-      </w:r>
-      <w:proofErr w:type="gramEnd"/>
+      <w:r>
+        <w:t>survey,</w:t>
+      </w:r>
       <w:r>
         <w:t xml:space="preserve"> and it will be added to the mental health prediction</w:t>
       </w:r>
@@ -3703,7 +3979,19 @@
     </w:p>
     <w:p>
       <w:r>
-        <w:t xml:space="preserve">The predictions of the 3 drug types varies by about 20%. For two of the </w:t>
+        <w:t xml:space="preserve">The predictions </w:t>
+      </w:r>
+      <w:r>
+        <w:t>for</w:t>
+      </w:r>
+      <w:r>
+        <w:t xml:space="preserve"> the 3 drug types var</w:t>
+      </w:r>
+      <w:r>
+        <w:t>y</w:t>
+      </w:r>
+      <w:r>
+        <w:t xml:space="preserve"> by about 20%. For two of the </w:t>
       </w:r>
       <w:proofErr w:type="gramStart"/>
       <w:r>
@@ -3798,7 +4086,6 @@
         </w:tabs>
       </w:pPr>
       <w:r>
-        <w:lastRenderedPageBreak/>
         <w:t>'DIFFERAND</w:t>
       </w:r>
       <w:r>
@@ -4080,6 +4367,9 @@
       <w:r>
         <w:t>very high with mental health</w:t>
       </w:r>
+      <w:r>
+        <w:t xml:space="preserve"> so it cannot be removed</w:t>
+      </w:r>
     </w:p>
     <w:p>
       <w:pPr>
@@ -4114,7 +4404,13 @@
         <w:t xml:space="preserve">- </w:t>
       </w:r>
       <w:r>
-        <w:t>at no 5 from the bottom, still under 0.02</w:t>
+        <w:t>at no 5 from the bottom</w:t>
+      </w:r>
+      <w:r>
+        <w:t xml:space="preserve"> with a value </w:t>
+      </w:r>
+      <w:r>
+        <w:t>still under 0.02</w:t>
       </w:r>
     </w:p>
     <w:p>
@@ -4144,13 +4440,20 @@
         </w:tabs>
       </w:pPr>
       <w:r>
+        <w:lastRenderedPageBreak/>
         <w:t xml:space="preserve">‘SERVICE’ </w:t>
       </w:r>
       <w:r>
         <w:t>-</w:t>
       </w:r>
       <w:r>
-        <w:t xml:space="preserve"> at no 6 from the bottom, still under 0.02</w:t>
+        <w:t xml:space="preserve"> at no 6 from the bottom</w:t>
+      </w:r>
+      <w:r>
+        <w:t xml:space="preserve"> with a value</w:t>
+      </w:r>
+      <w:r>
+        <w:t xml:space="preserve"> still under 0.02</w:t>
       </w:r>
     </w:p>
     <w:p>
@@ -4180,10 +4483,24 @@
         <w:t>mental health category outcomes in order to predict the final total result.</w:t>
       </w:r>
     </w:p>
-    <w:p/>
-    <w:p>
-      <w:r>
-        <w:t>As the values in the category are 0 and 1, there is no need to encode these values.</w:t>
+    <w:p>
+      <w:r>
+        <w:t xml:space="preserve">While creating the new category I already encoded the outcome as a binary code of </w:t>
+      </w:r>
+      <w:r>
+        <w:t>0 and 1,</w:t>
+      </w:r>
+      <w:r>
+        <w:t xml:space="preserve"> so</w:t>
+      </w:r>
+      <w:r>
+        <w:t xml:space="preserve"> there is no need to encode these values</w:t>
+      </w:r>
+      <w:r>
+        <w:t xml:space="preserve"> any further</w:t>
+      </w:r>
+      <w:r>
+        <w:t>.</w:t>
       </w:r>
     </w:p>
     <w:p/>
@@ -4278,7 +4595,6 @@
     <w:p/>
     <w:p>
       <w:r>
-        <w:lastRenderedPageBreak/>
         <w:t>The demographic categories that had the least amount of influence on the predication (&lt;0.</w:t>
       </w:r>
       <w:r>
@@ -4415,6 +4731,7 @@
       </w:pPr>
       <w:bookmarkStart w:id="12" w:name="_Toc64737531"/>
       <w:r>
+        <w:lastRenderedPageBreak/>
         <w:t>Categories</w:t>
       </w:r>
       <w:bookmarkEnd w:id="12"/>
@@ -4434,15 +4751,7 @@
         <w:spacing w:line="270" w:lineRule="atLeast"/>
       </w:pPr>
       <w:r>
-        <w:t xml:space="preserve">Have you smoked at least </w:t>
-      </w:r>
-      <w:proofErr w:type="gramStart"/>
-      <w:r>
-        <w:t>a 100 cigarettes</w:t>
-      </w:r>
-      <w:proofErr w:type="gramEnd"/>
-      <w:r>
-        <w:t xml:space="preserve"> in your lifetime?</w:t>
+        <w:t>Have you smoked at least 100 cigarettes in your lifetime?</w:t>
       </w:r>
     </w:p>
     <w:p>
@@ -4677,7 +4986,7 @@
       <w:bookmarkStart w:id="14" w:name="_Toc64737533"/>
       <w:r>
         <w:lastRenderedPageBreak/>
-        <w:t>Category analysis – Final predication</w:t>
+        <w:t>Category analysis</w:t>
       </w:r>
       <w:bookmarkEnd w:id="14"/>
     </w:p>
@@ -4757,6 +5066,23 @@
     </w:p>
     <w:p/>
     <w:p>
+      <w:r>
+        <w:t>We are using machine learning on an existing survey to predict your substance usage and mental illness. The calculation for the prediction is based on the information shown in the plots below</w:t>
+      </w:r>
+      <w:r>
+        <w:t xml:space="preserve"> which represent the outcome of 120,500 surveys</w:t>
+      </w:r>
+      <w:r>
+        <w:t>.</w:t>
+      </w:r>
+    </w:p>
+    <w:p/>
+    <w:p>
+      <w:r>
+        <w:t>Please note that the prediction models are based on a survey from the US. If you live in a different area, the demographics of your community may differ and may affect the prediction outcome. To help you identify the demographics of the survey model, the &lt;Data page has a pie chart for each category that the prediction is based on so you can see the influence of the responses on the prediction outcome.</w:t>
+      </w:r>
+    </w:p>
+    <w:p>
       <w:pPr>
         <w:pStyle w:val="Heading2"/>
       </w:pPr>
@@ -4766,8 +5092,55 @@
       </w:r>
       <w:bookmarkEnd w:id="15"/>
     </w:p>
+    <w:p>
+      <w:r>
+        <w:t>This chart shows the number of days the people have smoked in the last 30 days</w:t>
+      </w:r>
+    </w:p>
+    <w:p>
+      <w:r>
+        <w:t xml:space="preserve">The grouped bar chart on the left shows that the amount of people that smoke is negligible. </w:t>
+      </w:r>
+      <w:r>
+        <w:t>Only 0.07% smoked in the last 30 days and 50% has never smoked.</w:t>
+      </w:r>
+    </w:p>
+    <w:p>
+      <w:r>
+        <w:t xml:space="preserve">Even though that is to be expected, it does show that 20% of the </w:t>
+      </w:r>
+      <w:r>
+        <w:t>18-year-olds</w:t>
+      </w:r>
+      <w:r>
+        <w:t xml:space="preserve"> have already smoked cigarettes.</w:t>
+      </w:r>
+    </w:p>
     <w:p/>
     <w:p>
+      <w:r>
+        <w:t>The accuracy of the prediction of the survey on the next page</w:t>
+      </w:r>
+      <w:r>
+        <w:t xml:space="preserve"> for this category</w:t>
+      </w:r>
+      <w:r>
+        <w:t xml:space="preserve"> is 99%.  This is likely due to the outcome being mostly 2 categories. In those categories the outcome per age group</w:t>
+      </w:r>
+      <w:r>
+        <w:t xml:space="preserve"> of the test data</w:t>
+      </w:r>
+      <w:r>
+        <w:t xml:space="preserve"> is pretty linear so </w:t>
+      </w:r>
+      <w:r>
+        <w:t xml:space="preserve">that means </w:t>
+      </w:r>
+      <w:r>
+        <w:t>an accurate prediction.</w:t>
+      </w:r>
+    </w:p>
+    <w:p>
       <w:pPr>
         <w:pStyle w:val="Heading2"/>
       </w:pPr>
@@ -4777,8 +5150,65 @@
       </w:r>
       <w:bookmarkEnd w:id="16"/>
     </w:p>
+    <w:p>
+      <w:r>
+        <w:t xml:space="preserve">The 0 category is for people who have never had an alcoholic drink. This category ranges from 20 to 34% per age group. </w:t>
+      </w:r>
+    </w:p>
+    <w:p>
+      <w:r>
+        <w:lastRenderedPageBreak/>
+        <w:t xml:space="preserve">The highest number of drinkers if from the </w:t>
+      </w:r>
+      <w:r>
+        <w:t>21-year-old</w:t>
+      </w:r>
+      <w:r>
+        <w:t xml:space="preserve"> group with the lowest from the 65+ group.</w:t>
+      </w:r>
+    </w:p>
+    <w:p>
+      <w:r>
+        <w:t xml:space="preserve">There is a definite trend on the 10, 15, 20, 25 and 30 days. This could indicate that people couldn’t remember </w:t>
+      </w:r>
+      <w:r>
+        <w:t xml:space="preserve">and chose an easy number. </w:t>
+      </w:r>
+    </w:p>
     <w:p/>
     <w:p>
+      <w:r>
+        <w:t xml:space="preserve">The accuracy of the prediction of the survey on the next page for this category is </w:t>
+      </w:r>
+      <w:r>
+        <w:t>only 37</w:t>
+      </w:r>
+      <w:r>
+        <w:t xml:space="preserve">%.  </w:t>
+      </w:r>
+      <w:r>
+        <w:t xml:space="preserve">There are 31 possible outcomes which makes the prediction a lot less accurate. </w:t>
+      </w:r>
+    </w:p>
+    <w:p/>
+    <w:p>
+      <w:r>
+        <w:t>Due to the low accuracy, another predication model</w:t>
+      </w:r>
+      <w:r>
+        <w:t xml:space="preserve"> was tested</w:t>
+      </w:r>
+      <w:r>
+        <w:t xml:space="preserve">. Unfortunately, the outcome was the same. To change the accuracy the input (survey questions) </w:t>
+      </w:r>
+      <w:r>
+        <w:t>needs</w:t>
+      </w:r>
+      <w:r>
+        <w:t xml:space="preserve"> to be amended or the possible outcomes need to be reduced.</w:t>
+      </w:r>
+    </w:p>
+    <w:p>
       <w:pPr>
         <w:pStyle w:val="Heading2"/>
       </w:pPr>
@@ -4788,8 +5218,89 @@
       </w:r>
       <w:bookmarkEnd w:id="17"/>
     </w:p>
+    <w:p>
+      <w:r>
+        <w:t xml:space="preserve">The hallucinogens are a group of substances consisting of 10 types (LSD (Acid), PCP (Angel dust, Phencyclidine), Peyote, </w:t>
+      </w:r>
+      <w:r>
+        <w:t xml:space="preserve">Mescaline, Psilocybin (mushrooms), MDMA (Ecstasy, Molly), Ketamine, Methyltryptamine (Foxy), Salvia </w:t>
+      </w:r>
+      <w:proofErr w:type="spellStart"/>
+      <w:r>
+        <w:t>Sivinorum</w:t>
+      </w:r>
+      <w:proofErr w:type="spellEnd"/>
+      <w:r>
+        <w:t>, other).</w:t>
+      </w:r>
+    </w:p>
+    <w:p>
+      <w:r>
+        <w:t>The inhalants are also a group of substances consisting of 13 types</w:t>
+      </w:r>
+      <w:r>
+        <w:t xml:space="preserve"> </w:t>
+      </w:r>
+      <w:proofErr w:type="gramStart"/>
+      <w:r>
+        <w:t>(</w:t>
+      </w:r>
+      <w:r>
+        <w:t xml:space="preserve"> </w:t>
+      </w:r>
+      <w:r>
+        <w:t>Amyl</w:t>
+      </w:r>
+      <w:proofErr w:type="gramEnd"/>
+      <w:r>
+        <w:t xml:space="preserve"> nitrite (poppers, Rush), Correction Fluid or Degreaser, Gasoline or lighter fluid, glue or shoe polish or toluene, Anaesthetic (halothane, ether), paint solvents (lacquer thinner), lighter gasses (butane, propane), Nitrous oxide or </w:t>
+      </w:r>
+      <w:proofErr w:type="spellStart"/>
+      <w:r>
+        <w:t>Whippits</w:t>
+      </w:r>
+      <w:proofErr w:type="spellEnd"/>
+      <w:r>
+        <w:t>, felt-tip pens or markers, spray paints, keyboard cleaner or air duster, Aerosol sprays, other).</w:t>
+      </w:r>
+    </w:p>
     <w:p/>
     <w:p>
+      <w:r>
+        <w:t xml:space="preserve">Each substance has its own prediction model. </w:t>
+      </w:r>
+      <w:r>
+        <w:t>The accuracy of the prediction of the survey on the next page for th</w:t>
+      </w:r>
+      <w:r>
+        <w:t>ese</w:t>
+      </w:r>
+      <w:r>
+        <w:t xml:space="preserve"> </w:t>
+      </w:r>
+      <w:r>
+        <w:t>categories’</w:t>
+      </w:r>
+      <w:r>
+        <w:t xml:space="preserve"> </w:t>
+      </w:r>
+      <w:r>
+        <w:t>ranges from</w:t>
+      </w:r>
+      <w:r>
+        <w:t xml:space="preserve"> </w:t>
+      </w:r>
+      <w:r>
+        <w:t>66 to 99</w:t>
+      </w:r>
+      <w:r>
+        <w:t xml:space="preserve">%.  </w:t>
+      </w:r>
+      <w:r>
+        <w:t>The accuracy of pain reliever use is the lowest at 66% and the prediction of the likelihood of the use of heroin is 99%.</w:t>
+      </w:r>
+    </w:p>
+    <w:p>
       <w:pPr>
         <w:pStyle w:val="Heading2"/>
       </w:pPr>
@@ -4799,7 +5310,115 @@
       </w:r>
       <w:bookmarkEnd w:id="18"/>
     </w:p>
-    <w:p/>
+    <w:p>
+      <w:r>
+        <w:t>This category is based on the standard K6</w:t>
+      </w:r>
+      <w:r>
+        <w:t xml:space="preserve"> mental health assessment based on 6 questions with a total score from 6 to 30. </w:t>
+      </w:r>
+      <w:r>
+        <w:t xml:space="preserve">The optional responses are: </w:t>
+      </w:r>
+      <w:r>
+        <w:t>All of the time</w:t>
+      </w:r>
+      <w:r>
+        <w:t xml:space="preserve">/ </w:t>
+      </w:r>
+      <w:r>
+        <w:t>Most of the time</w:t>
+      </w:r>
+      <w:r>
+        <w:t xml:space="preserve">/ </w:t>
+      </w:r>
+      <w:r>
+        <w:t>Some of the time</w:t>
+      </w:r>
+      <w:r>
+        <w:t xml:space="preserve">/ </w:t>
+      </w:r>
+      <w:r>
+        <w:t>A little of the time</w:t>
+      </w:r>
+      <w:r>
+        <w:t xml:space="preserve">/ </w:t>
+      </w:r>
+      <w:r>
+        <w:t>None of the time</w:t>
+      </w:r>
+      <w:r>
+        <w:t xml:space="preserve">. </w:t>
+      </w:r>
+      <w:r>
+        <w:t xml:space="preserve">The questions relate to </w:t>
+      </w:r>
+      <w:r>
+        <w:t xml:space="preserve">feelings in the last 30 days: </w:t>
+      </w:r>
+      <w:r>
+        <w:t>nervous</w:t>
+      </w:r>
+      <w:r>
+        <w:t xml:space="preserve">/ </w:t>
+      </w:r>
+      <w:r>
+        <w:t>hopeless</w:t>
+      </w:r>
+      <w:r>
+        <w:t xml:space="preserve">/ </w:t>
+      </w:r>
+      <w:r>
+        <w:t>restless</w:t>
+      </w:r>
+      <w:r>
+        <w:t xml:space="preserve"> or</w:t>
+      </w:r>
+      <w:r>
+        <w:t xml:space="preserve"> fidgety</w:t>
+      </w:r>
+      <w:r>
+        <w:t xml:space="preserve">/ </w:t>
+      </w:r>
+      <w:r>
+        <w:t xml:space="preserve">so sad or depressed </w:t>
+      </w:r>
+      <w:r>
+        <w:t>that</w:t>
+      </w:r>
+      <w:r>
+        <w:t xml:space="preserve"> nothing could cheer you up</w:t>
+      </w:r>
+      <w:r>
+        <w:t xml:space="preserve">/ </w:t>
+      </w:r>
+      <w:r>
+        <w:t>that everything was an effort</w:t>
+      </w:r>
+      <w:r>
+        <w:t xml:space="preserve">/ </w:t>
+      </w:r>
+      <w:r>
+        <w:t>worthless</w:t>
+      </w:r>
+      <w:r>
+        <w:t xml:space="preserve">. The cut-off score is 18. </w:t>
+      </w:r>
+    </w:p>
+    <w:p>
+      <w:r>
+        <w:t>If you want to do the K6 or K10 test yourself, it is freely available HERE.</w:t>
+      </w:r>
+    </w:p>
+    <w:p>
+      <w:pPr>
+        <w:rPr>
+          <w:rFonts w:eastAsiaTheme="majorEastAsia" w:cstheme="majorBidi"/>
+          <w:sz w:val="28"/>
+          <w:szCs w:val="26"/>
+        </w:rPr>
+      </w:pPr>
+    </w:p>
     <w:p>
       <w:pPr>
         <w:rPr>
@@ -4816,6 +5435,25 @@
           <w:docGrid w:linePitch="360"/>
         </w:sectPr>
       </w:pPr>
+      <w:r>
+        <w:t>The accuracy of the prediction of the survey on the next page for this category is 9</w:t>
+      </w:r>
+      <w:r>
+        <w:t>0</w:t>
+      </w:r>
+      <w:r>
+        <w:t xml:space="preserve">%.  </w:t>
+      </w:r>
+      <w:r>
+        <w:t>Similar to the smoking predication, there are only two optional outcomes with fairly linear training data.</w:t>
+      </w:r>
+      <w:r>
+        <w:t xml:space="preserve"> The difference between the </w:t>
+      </w:r>
+      <w:r>
+        <w:lastRenderedPageBreak/>
+        <w:t>accuracy between smoking and mental health is that for the smoking prediction, one of the categories contributes to 50% of the prediction. The mental health prediction category contributions are a lot lower.</w:t>
+      </w:r>
     </w:p>
     <w:p>
       <w:pPr>
@@ -4898,7 +5536,6 @@
     <w:p/>
     <w:p/>
     <w:p/>
-    <w:p/>
     <w:p>
       <w:pPr>
         <w:sectPr>
@@ -4933,6 +5570,66 @@
     </w:p>
     <w:p/>
     <w:p/>
+    <w:p>
+      <w:r>
+        <w:t>It is possible to fairly accurately predict an outcome with many unrelated categories. I didn’t expect some of these outcomes to perform so well. But I also didn’t expect the alcohol to perform so poorly.</w:t>
+      </w:r>
+    </w:p>
+    <w:p/>
+    <w:p>
+      <w:r>
+        <w:t>What I have learned about the machine learning models:</w:t>
+      </w:r>
+    </w:p>
+    <w:p>
+      <w:pPr>
+        <w:pStyle w:val="ListParagraph"/>
+        <w:numPr>
+          <w:ilvl w:val="0"/>
+          <w:numId w:val="13"/>
+        </w:numPr>
+      </w:pPr>
+      <w:r>
+        <w:t>Random Forest doesn’t work well with a small number of categories.</w:t>
+      </w:r>
+    </w:p>
+    <w:p>
+      <w:pPr>
+        <w:pStyle w:val="ListParagraph"/>
+        <w:numPr>
+          <w:ilvl w:val="0"/>
+          <w:numId w:val="13"/>
+        </w:numPr>
+      </w:pPr>
+      <w:r>
+        <w:t>No model works well</w:t>
+      </w:r>
+      <w:r>
+        <w:t>, including deep learning models,</w:t>
+      </w:r>
+      <w:r>
+        <w:t xml:space="preserve"> if there are a large number of optional outcomes</w:t>
+      </w:r>
+      <w:r>
+        <w:t>, like the alcohol predication</w:t>
+      </w:r>
+      <w:r>
+        <w:t>.</w:t>
+      </w:r>
+    </w:p>
+    <w:p>
+      <w:pPr>
+        <w:pStyle w:val="ListParagraph"/>
+        <w:numPr>
+          <w:ilvl w:val="0"/>
+          <w:numId w:val="13"/>
+        </w:numPr>
+      </w:pPr>
+      <w:r>
+        <w:t>Using grid search doesn’t automatically mean that the model performs better.</w:t>
+      </w:r>
+    </w:p>
+    <w:p/>
     <w:p/>
     <w:p/>
     <w:p>
@@ -4963,6 +5660,38 @@
         <w:t xml:space="preserve">. In Australia, we may, or may not, behave the same. </w:t>
       </w:r>
     </w:p>
+    <w:p>
+      <w:pPr>
+        <w:ind w:left="360"/>
+      </w:pPr>
+      <w:r>
+        <w:t xml:space="preserve">I have provided a pie-chart of all categories on the Data page, </w:t>
+      </w:r>
+      <w:r>
+        <w:t>to have the options of</w:t>
+      </w:r>
+      <w:r>
+        <w:t xml:space="preserve"> </w:t>
+      </w:r>
+      <w:r>
+        <w:t>i</w:t>
+      </w:r>
+      <w:r>
+        <w:t>nvestigati</w:t>
+      </w:r>
+      <w:r>
+        <w:t>ng</w:t>
+      </w:r>
+      <w:r>
+        <w:t xml:space="preserve"> the influences</w:t>
+      </w:r>
+      <w:r>
+        <w:t xml:space="preserve"> of the responses</w:t>
+      </w:r>
+      <w:r>
+        <w:t xml:space="preserve"> on the predications, if desirable.</w:t>
+      </w:r>
+    </w:p>
     <w:p/>
     <w:p>
       <w:pPr>
@@ -4983,25 +5712,10 @@
         </w:numPr>
       </w:pPr>
       <w:r>
-        <w:t xml:space="preserve">I </w:t>
-      </w:r>
-      <w:r>
-        <w:t>w</w:t>
-      </w:r>
-      <w:r>
-        <w:t>ould have</w:t>
-      </w:r>
-      <w:r>
-        <w:t xml:space="preserve"> liked to</w:t>
-      </w:r>
-      <w:r>
-        <w:t xml:space="preserve"> </w:t>
-      </w:r>
-      <w:r>
-        <w:t xml:space="preserve">have </w:t>
-      </w:r>
-      <w:r>
-        <w:t>looked at the impact of substance abuse on mental health.</w:t>
+        <w:t xml:space="preserve">As the alcohol category scores really low due to the number of optional outcomes, I would have liked </w:t>
+      </w:r>
+      <w:r>
+        <w:t>to see if the accuracy of the alcohol predictions would have improved using the similar question as I did for smoking with an answer using groups (bins) for alcohol usage in the past 30 days. It will be interesting to see how the models behave differently by significantly reducing the training data.</w:t>
       </w:r>
     </w:p>
     <w:p>
@@ -5013,7 +5727,49 @@
         </w:numPr>
       </w:pPr>
       <w:r>
-        <w:t>I would have liked to see if the accuracy of the alcohol predictions would have improved using the similar question as I did for smoking with an answer using bins for alcohol usage in the past 30 days. And the impact of significantly reducing the training data on the other predictions.</w:t>
+        <w:t>It will be interesting to run the models with different categories to see how the outcome changes</w:t>
+      </w:r>
+      <w:r>
+        <w:t>.</w:t>
+      </w:r>
+    </w:p>
+    <w:p>
+      <w:pPr>
+        <w:pStyle w:val="ListParagraph"/>
+        <w:numPr>
+          <w:ilvl w:val="0"/>
+          <w:numId w:val="1"/>
+        </w:numPr>
+      </w:pPr>
+      <w:r>
+        <w:t xml:space="preserve">I </w:t>
+      </w:r>
+      <w:r>
+        <w:t>w</w:t>
+      </w:r>
+      <w:r>
+        <w:t>ould have</w:t>
+      </w:r>
+      <w:r>
+        <w:t xml:space="preserve"> liked to</w:t>
+      </w:r>
+      <w:r>
+        <w:t xml:space="preserve"> </w:t>
+      </w:r>
+      <w:r>
+        <w:t xml:space="preserve">have </w:t>
+      </w:r>
+      <w:r>
+        <w:t>investigated</w:t>
+      </w:r>
+      <w:r>
+        <w:t xml:space="preserve"> the impact of substance abuse on mental health</w:t>
+      </w:r>
+      <w:r>
+        <w:t xml:space="preserve"> further</w:t>
+      </w:r>
+      <w:r>
+        <w:t>.</w:t>
       </w:r>
     </w:p>
     <w:p/>
@@ -6735,7 +7491,14 @@
                 <w:i/>
                 <w:iCs/>
               </w:rPr>
-              <w:t>Code - response</w:t>
+              <w:t>Code</w:t>
+            </w:r>
+            <w:r>
+              <w:rPr>
+                <w:i/>
+                <w:iCs/>
+              </w:rPr>
+              <w:t xml:space="preserve"> - response</w:t>
             </w:r>
           </w:p>
         </w:tc>
@@ -9148,6 +9911,119 @@
     </w:lvl>
   </w:abstractNum>
   <w:abstractNum w:abstractNumId="1" w15:restartNumberingAfterBreak="0">
+    <w:nsid w:val="25125387"/>
+    <w:multiLevelType w:val="hybridMultilevel"/>
+    <w:tmpl w:val="5B704E40"/>
+    <w:lvl w:ilvl="0" w:tplc="0C090003">
+      <w:start w:val="1"/>
+      <w:numFmt w:val="bullet"/>
+      <w:lvlText w:val="o"/>
+      <w:lvlJc w:val="left"/>
+      <w:pPr>
+        <w:ind w:left="360" w:hanging="360"/>
+      </w:pPr>
+      <w:rPr>
+        <w:rFonts w:ascii="Courier New" w:hAnsi="Courier New" w:cs="Courier New" w:hint="default"/>
+      </w:rPr>
+    </w:lvl>
+    <w:lvl w:ilvl="1" w:tplc="08090003" w:tentative="1">
+      <w:start w:val="1"/>
+      <w:numFmt w:val="bullet"/>
+      <w:lvlText w:val="o"/>
+      <w:lvlJc w:val="left"/>
+      <w:pPr>
+        <w:ind w:left="1080" w:hanging="360"/>
+      </w:pPr>
+      <w:rPr>
+        <w:rFonts w:ascii="Courier New" w:hAnsi="Courier New" w:cs="Courier New" w:hint="default"/>
+      </w:rPr>
+    </w:lvl>
+    <w:lvl w:ilvl="2" w:tplc="08090005" w:tentative="1">
+      <w:start w:val="1"/>
+      <w:numFmt w:val="bullet"/>
+      <w:lvlText w:val=""/>
+      <w:lvlJc w:val="left"/>
+      <w:pPr>
+        <w:ind w:left="1800" w:hanging="360"/>
+      </w:pPr>
+      <w:rPr>
+        <w:rFonts w:ascii="Wingdings" w:hAnsi="Wingdings" w:hint="default"/>
+      </w:rPr>
+    </w:lvl>
+    <w:lvl w:ilvl="3" w:tplc="08090001" w:tentative="1">
+      <w:start w:val="1"/>
+      <w:numFmt w:val="bullet"/>
+      <w:lvlText w:val=""/>
+      <w:lvlJc w:val="left"/>
+      <w:pPr>
+        <w:ind w:left="2520" w:hanging="360"/>
+      </w:pPr>
+      <w:rPr>
+        <w:rFonts w:ascii="Symbol" w:hAnsi="Symbol" w:hint="default"/>
+      </w:rPr>
+    </w:lvl>
+    <w:lvl w:ilvl="4" w:tplc="08090003" w:tentative="1">
+      <w:start w:val="1"/>
+      <w:numFmt w:val="bullet"/>
+      <w:lvlText w:val="o"/>
+      <w:lvlJc w:val="left"/>
+      <w:pPr>
+        <w:ind w:left="3240" w:hanging="360"/>
+      </w:pPr>
+      <w:rPr>
+        <w:rFonts w:ascii="Courier New" w:hAnsi="Courier New" w:cs="Courier New" w:hint="default"/>
+      </w:rPr>
+    </w:lvl>
+    <w:lvl w:ilvl="5" w:tplc="08090005" w:tentative="1">
+      <w:start w:val="1"/>
+      <w:numFmt w:val="bullet"/>
+      <w:lvlText w:val=""/>
+      <w:lvlJc w:val="left"/>
+      <w:pPr>
+        <w:ind w:left="3960" w:hanging="360"/>
+      </w:pPr>
+      <w:rPr>
+        <w:rFonts w:ascii="Wingdings" w:hAnsi="Wingdings" w:hint="default"/>
+      </w:rPr>
+    </w:lvl>
+    <w:lvl w:ilvl="6" w:tplc="08090001" w:tentative="1">
+      <w:start w:val="1"/>
+      <w:numFmt w:val="bullet"/>
+      <w:lvlText w:val=""/>
+      <w:lvlJc w:val="left"/>
+      <w:pPr>
+        <w:ind w:left="4680" w:hanging="360"/>
+      </w:pPr>
+      <w:rPr>
+        <w:rFonts w:ascii="Symbol" w:hAnsi="Symbol" w:hint="default"/>
+      </w:rPr>
+    </w:lvl>
+    <w:lvl w:ilvl="7" w:tplc="08090003" w:tentative="1">
+      <w:start w:val="1"/>
+      <w:numFmt w:val="bullet"/>
+      <w:lvlText w:val="o"/>
+      <w:lvlJc w:val="left"/>
+      <w:pPr>
+        <w:ind w:left="5400" w:hanging="360"/>
+      </w:pPr>
+      <w:rPr>
+        <w:rFonts w:ascii="Courier New" w:hAnsi="Courier New" w:cs="Courier New" w:hint="default"/>
+      </w:rPr>
+    </w:lvl>
+    <w:lvl w:ilvl="8" w:tplc="08090005" w:tentative="1">
+      <w:start w:val="1"/>
+      <w:numFmt w:val="bullet"/>
+      <w:lvlText w:val=""/>
+      <w:lvlJc w:val="left"/>
+      <w:pPr>
+        <w:ind w:left="6120" w:hanging="360"/>
+      </w:pPr>
+      <w:rPr>
+        <w:rFonts w:ascii="Wingdings" w:hAnsi="Wingdings" w:hint="default"/>
+      </w:rPr>
+    </w:lvl>
+  </w:abstractNum>
+  <w:abstractNum w:abstractNumId="2" w15:restartNumberingAfterBreak="0">
     <w:nsid w:val="2EE540CE"/>
     <w:multiLevelType w:val="hybridMultilevel"/>
     <w:tmpl w:val="DC2C4618"/>
@@ -9233,7 +10109,7 @@
       </w:pPr>
     </w:lvl>
   </w:abstractNum>
-  <w:abstractNum w:abstractNumId="2" w15:restartNumberingAfterBreak="0">
+  <w:abstractNum w:abstractNumId="3" w15:restartNumberingAfterBreak="0">
     <w:nsid w:val="30E04410"/>
     <w:multiLevelType w:val="hybridMultilevel"/>
     <w:tmpl w:val="BAE694FC"/>
@@ -9346,7 +10222,7 @@
       </w:rPr>
     </w:lvl>
   </w:abstractNum>
-  <w:abstractNum w:abstractNumId="3" w15:restartNumberingAfterBreak="0">
+  <w:abstractNum w:abstractNumId="4" w15:restartNumberingAfterBreak="0">
     <w:nsid w:val="30FF67AA"/>
     <w:multiLevelType w:val="hybridMultilevel"/>
     <w:tmpl w:val="6A9EC1E2"/>
@@ -9459,7 +10335,7 @@
       </w:rPr>
     </w:lvl>
   </w:abstractNum>
-  <w:abstractNum w:abstractNumId="4" w15:restartNumberingAfterBreak="0">
+  <w:abstractNum w:abstractNumId="5" w15:restartNumberingAfterBreak="0">
     <w:nsid w:val="32756C6A"/>
     <w:multiLevelType w:val="hybridMultilevel"/>
     <w:tmpl w:val="B710616E"/>
@@ -9572,7 +10448,7 @@
       </w:rPr>
     </w:lvl>
   </w:abstractNum>
-  <w:abstractNum w:abstractNumId="5" w15:restartNumberingAfterBreak="0">
+  <w:abstractNum w:abstractNumId="6" w15:restartNumberingAfterBreak="0">
     <w:nsid w:val="35623E3B"/>
     <w:multiLevelType w:val="hybridMultilevel"/>
     <w:tmpl w:val="FC0278D0"/>
@@ -9685,7 +10561,7 @@
       </w:rPr>
     </w:lvl>
   </w:abstractNum>
-  <w:abstractNum w:abstractNumId="6" w15:restartNumberingAfterBreak="0">
+  <w:abstractNum w:abstractNumId="7" w15:restartNumberingAfterBreak="0">
     <w:nsid w:val="35B347D2"/>
     <w:multiLevelType w:val="hybridMultilevel"/>
     <w:tmpl w:val="FC10B66A"/>
@@ -9798,7 +10674,7 @@
       </w:rPr>
     </w:lvl>
   </w:abstractNum>
-  <w:abstractNum w:abstractNumId="7" w15:restartNumberingAfterBreak="0">
+  <w:abstractNum w:abstractNumId="8" w15:restartNumberingAfterBreak="0">
     <w:nsid w:val="61611CDE"/>
     <w:multiLevelType w:val="hybridMultilevel"/>
     <w:tmpl w:val="4460A104"/>
@@ -9911,7 +10787,7 @@
       </w:rPr>
     </w:lvl>
   </w:abstractNum>
-  <w:abstractNum w:abstractNumId="8" w15:restartNumberingAfterBreak="0">
+  <w:abstractNum w:abstractNumId="9" w15:restartNumberingAfterBreak="0">
     <w:nsid w:val="64C654E2"/>
     <w:multiLevelType w:val="hybridMultilevel"/>
     <w:tmpl w:val="43F44636"/>
@@ -10024,7 +10900,7 @@
       </w:rPr>
     </w:lvl>
   </w:abstractNum>
-  <w:abstractNum w:abstractNumId="9" w15:restartNumberingAfterBreak="0">
+  <w:abstractNum w:abstractNumId="10" w15:restartNumberingAfterBreak="0">
     <w:nsid w:val="6ABC7B86"/>
     <w:multiLevelType w:val="hybridMultilevel"/>
     <w:tmpl w:val="36248E94"/>
@@ -10137,7 +11013,7 @@
       </w:rPr>
     </w:lvl>
   </w:abstractNum>
-  <w:abstractNum w:abstractNumId="10" w15:restartNumberingAfterBreak="0">
+  <w:abstractNum w:abstractNumId="11" w15:restartNumberingAfterBreak="0">
     <w:nsid w:val="70A1205D"/>
     <w:multiLevelType w:val="hybridMultilevel"/>
     <w:tmpl w:val="38FEF700"/>
@@ -10226,7 +11102,7 @@
       </w:pPr>
     </w:lvl>
   </w:abstractNum>
-  <w:abstractNum w:abstractNumId="11" w15:restartNumberingAfterBreak="0">
+  <w:abstractNum w:abstractNumId="12" w15:restartNumberingAfterBreak="0">
     <w:nsid w:val="714D5DFD"/>
     <w:multiLevelType w:val="hybridMultilevel"/>
     <w:tmpl w:val="0F186D92"/>
@@ -10340,40 +11216,43 @@
     </w:lvl>
   </w:abstractNum>
   <w:num w:numId="1">
-    <w:abstractNumId w:val="4"/>
+    <w:abstractNumId w:val="5"/>
   </w:num>
   <w:num w:numId="2">
-    <w:abstractNumId w:val="1"/>
+    <w:abstractNumId w:val="2"/>
   </w:num>
   <w:num w:numId="3">
-    <w:abstractNumId w:val="5"/>
+    <w:abstractNumId w:val="6"/>
   </w:num>
   <w:num w:numId="4">
     <w:abstractNumId w:val="0"/>
   </w:num>
   <w:num w:numId="5">
+    <w:abstractNumId w:val="12"/>
+  </w:num>
+  <w:num w:numId="6">
+    <w:abstractNumId w:val="10"/>
+  </w:num>
+  <w:num w:numId="7">
     <w:abstractNumId w:val="11"/>
   </w:num>
-  <w:num w:numId="6">
+  <w:num w:numId="8">
     <w:abstractNumId w:val="9"/>
   </w:num>
-  <w:num w:numId="7">
-    <w:abstractNumId w:val="10"/>
-  </w:num>
-  <w:num w:numId="8">
+  <w:num w:numId="9">
     <w:abstractNumId w:val="8"/>
   </w:num>
-  <w:num w:numId="9">
+  <w:num w:numId="10">
+    <w:abstractNumId w:val="3"/>
+  </w:num>
+  <w:num w:numId="11">
     <w:abstractNumId w:val="7"/>
   </w:num>
-  <w:num w:numId="10">
-    <w:abstractNumId w:val="2"/>
+  <w:num w:numId="12">
+    <w:abstractNumId w:val="4"/>
   </w:num>
-  <w:num w:numId="11">
-    <w:abstractNumId w:val="6"/>
-  </w:num>
-  <w:num w:numId="12">
-    <w:abstractNumId w:val="3"/>
+  <w:num w:numId="13">
+    <w:abstractNumId w:val="1"/>
   </w:num>
 </w:numbering>
 </file>
@@ -11219,6 +12098,24 @@
       <w:lang w:val="en-AU" w:eastAsia="en-GB"/>
     </w:rPr>
   </w:style>
+  <w:style w:type="character" w:styleId="HTMLCode">
+    <w:name w:val="HTML Code"/>
+    <w:basedOn w:val="DefaultParagraphFont"/>
+    <w:uiPriority w:val="99"/>
+    <w:semiHidden/>
+    <w:unhideWhenUsed/>
+    <w:rsid w:val="0030290E"/>
+    <w:rPr>
+      <w:rFonts w:ascii="Courier New" w:eastAsia="Times New Roman" w:hAnsi="Courier New" w:cs="Courier New"/>
+      <w:sz w:val="20"/>
+      <w:szCs w:val="20"/>
+    </w:rPr>
+  </w:style>
+  <w:style w:type="character" w:customStyle="1" w:styleId="hljs-symbol">
+    <w:name w:val="hljs-symbol"/>
+    <w:basedOn w:val="DefaultParagraphFont"/>
+    <w:rsid w:val="0030290E"/>
+  </w:style>
 </w:styles>
 </file>
 

</xml_diff>